<commit_message>
table of contents for all important documents
</commit_message>
<xml_diff>
--- a/01_Dokumentation/00_Bericht/Wissenschaftlicher Artikel.docx
+++ b/01_Dokumentation/00_Bericht/Wissenschaftlicher Artikel.docx
@@ -471,7 +471,7 @@
           <w:color w:val="auto"/>
           <w:sz w:val="22"/>
           <w:szCs w:val="22"/>
-          <w:lang w:eastAsia="en-US"/>
+          <w:lang w:val="en-GB" w:eastAsia="en-US"/>
         </w:rPr>
         <w:id w:val="-676424088"/>
         <w:docPartObj>
@@ -501,6 +501,7 @@
             </w:rPr>
           </w:pPr>
         </w:p>
+        <w:bookmarkStart w:id="0" w:name="_Hlk501537406"/>
         <w:p>
           <w:pPr>
             <w:pStyle w:val="Verzeichnis1"/>
@@ -531,20 +532,137 @@
             </w:rPr>
             <w:fldChar w:fldCharType="separate"/>
           </w:r>
-          <w:hyperlink w:anchor="_Toc499716106" w:history="1">
+          <w:bookmarkStart w:id="1" w:name="_Hlk501538357"/>
+          <w:bookmarkStart w:id="2" w:name="_GoBack"/>
+          <w:r>
+            <w:rPr>
+              <w:rStyle w:val="Hyperlink"/>
+              <w:noProof/>
+            </w:rPr>
+            <w:fldChar w:fldCharType="begin"/>
+          </w:r>
+          <w:r>
+            <w:rPr>
+              <w:rStyle w:val="Hyperlink"/>
+              <w:noProof/>
+            </w:rPr>
+            <w:instrText xml:space="preserve"> </w:instrText>
+          </w:r>
+          <w:r>
+            <w:rPr>
+              <w:noProof/>
+            </w:rPr>
+            <w:instrText>HYPERLINK \l "_Toc501538345"</w:instrText>
+          </w:r>
+          <w:r>
+            <w:rPr>
+              <w:rStyle w:val="Hyperlink"/>
+              <w:noProof/>
+            </w:rPr>
+            <w:instrText xml:space="preserve"> </w:instrText>
+          </w:r>
+          <w:r>
+            <w:rPr>
+              <w:rStyle w:val="Hyperlink"/>
+              <w:noProof/>
+            </w:rPr>
+          </w:r>
+          <w:r>
+            <w:rPr>
+              <w:rStyle w:val="Hyperlink"/>
+              <w:noProof/>
+            </w:rPr>
+            <w:fldChar w:fldCharType="separate"/>
+          </w:r>
+          <w:r>
+            <w:rPr>
+              <w:rStyle w:val="Hyperlink"/>
+              <w:noProof/>
+              <w:lang w:val="de-CH"/>
+            </w:rPr>
+            <w:t>Abstract</w:t>
+          </w:r>
+          <w:r>
+            <w:rPr>
+              <w:noProof/>
+              <w:webHidden/>
+            </w:rPr>
+            <w:tab/>
+          </w:r>
+          <w:r>
+            <w:rPr>
+              <w:noProof/>
+              <w:webHidden/>
+            </w:rPr>
+            <w:fldChar w:fldCharType="begin"/>
+          </w:r>
+          <w:r>
+            <w:rPr>
+              <w:noProof/>
+              <w:webHidden/>
+            </w:rPr>
+            <w:instrText xml:space="preserve"> PAGEREF _Toc501538345 \h </w:instrText>
+          </w:r>
+          <w:r>
+            <w:rPr>
+              <w:noProof/>
+              <w:webHidden/>
+            </w:rPr>
+          </w:r>
+          <w:r>
+            <w:rPr>
+              <w:noProof/>
+              <w:webHidden/>
+            </w:rPr>
+            <w:fldChar w:fldCharType="separate"/>
+          </w:r>
+          <w:r>
+            <w:rPr>
+              <w:noProof/>
+              <w:webHidden/>
+            </w:rPr>
+            <w:t>3</w:t>
+          </w:r>
+          <w:r>
+            <w:rPr>
+              <w:noProof/>
+              <w:webHidden/>
+            </w:rPr>
+            <w:fldChar w:fldCharType="end"/>
+          </w:r>
+          <w:r>
+            <w:rPr>
+              <w:rStyle w:val="Hyperlink"/>
+              <w:noProof/>
+            </w:rPr>
+            <w:fldChar w:fldCharType="end"/>
+          </w:r>
+        </w:p>
+        <w:p>
+          <w:pPr>
+            <w:pStyle w:val="Verzeichnis1"/>
+            <w:tabs>
+              <w:tab w:val="right" w:leader="dot" w:pos="9062"/>
+            </w:tabs>
+            <w:rPr>
+              <w:rFonts w:eastAsiaTheme="minorEastAsia"/>
+              <w:noProof/>
+              <w:lang w:val="de-CH" w:eastAsia="zh-CN"/>
+            </w:rPr>
+          </w:pPr>
+          <w:hyperlink w:anchor="_Toc501538346" w:history="1">
             <w:r>
               <w:rPr>
                 <w:rStyle w:val="Hyperlink"/>
                 <w:noProof/>
                 <w:lang w:val="de-CH"/>
               </w:rPr>
-              <w:t>Voraussetzungen für den Aufbau</w:t>
-            </w:r>
-            <w:r>
-              <w:rPr>
-                <w:noProof/>
-                <w:webHidden/>
-                <w:lang w:val="de-CH"/>
+              <w:t>Einleitung</w:t>
+            </w:r>
+            <w:r>
+              <w:rPr>
+                <w:noProof/>
+                <w:webHidden/>
               </w:rPr>
               <w:tab/>
             </w:r>
@@ -552,7 +670,6 @@
               <w:rPr>
                 <w:noProof/>
                 <w:webHidden/>
-                <w:lang w:val="de-CH"/>
               </w:rPr>
               <w:fldChar w:fldCharType="begin"/>
             </w:r>
@@ -560,22 +677,19 @@
               <w:rPr>
                 <w:noProof/>
                 <w:webHidden/>
-                <w:lang w:val="de-CH"/>
-              </w:rPr>
-              <w:instrText xml:space="preserve"> PAGEREF _Toc499716106 \h </w:instrText>
-            </w:r>
-            <w:r>
-              <w:rPr>
-                <w:noProof/>
-                <w:webHidden/>
-                <w:lang w:val="de-CH"/>
-              </w:rPr>
-            </w:r>
-            <w:r>
-              <w:rPr>
-                <w:noProof/>
-                <w:webHidden/>
-                <w:lang w:val="de-CH"/>
+              </w:rPr>
+              <w:instrText xml:space="preserve"> PAGEREF _Toc501538346 \h </w:instrText>
+            </w:r>
+            <w:r>
+              <w:rPr>
+                <w:noProof/>
+                <w:webHidden/>
+              </w:rPr>
+            </w:r>
+            <w:r>
+              <w:rPr>
+                <w:noProof/>
+                <w:webHidden/>
               </w:rPr>
               <w:fldChar w:fldCharType="separate"/>
             </w:r>
@@ -583,15 +697,13 @@
               <w:rPr>
                 <w:noProof/>
                 <w:webHidden/>
-                <w:lang w:val="de-CH"/>
-              </w:rPr>
-              <w:t>3</w:t>
-            </w:r>
-            <w:r>
-              <w:rPr>
-                <w:noProof/>
-                <w:webHidden/>
-                <w:lang w:val="de-CH"/>
+              </w:rPr>
+              <w:t>4</w:t>
+            </w:r>
+            <w:r>
+              <w:rPr>
+                <w:noProof/>
+                <w:webHidden/>
               </w:rPr>
               <w:fldChar w:fldCharType="end"/>
             </w:r>
@@ -609,20 +721,19 @@
               <w:lang w:val="de-CH" w:eastAsia="zh-CN"/>
             </w:rPr>
           </w:pPr>
-          <w:hyperlink w:anchor="_Toc499716107" w:history="1">
+          <w:hyperlink w:anchor="_Toc501538347" w:history="1">
             <w:r>
               <w:rPr>
                 <w:rStyle w:val="Hyperlink"/>
                 <w:noProof/>
                 <w:lang w:val="de-CH"/>
               </w:rPr>
-              <w:t>Mögliche Stolpersteine beim Einrichten</w:t>
-            </w:r>
-            <w:r>
-              <w:rPr>
-                <w:noProof/>
-                <w:webHidden/>
-                <w:lang w:val="de-CH"/>
+              <w:t>Konfiguration des Tunnels</w:t>
+            </w:r>
+            <w:r>
+              <w:rPr>
+                <w:noProof/>
+                <w:webHidden/>
               </w:rPr>
               <w:tab/>
             </w:r>
@@ -630,7 +741,6 @@
               <w:rPr>
                 <w:noProof/>
                 <w:webHidden/>
-                <w:lang w:val="de-CH"/>
               </w:rPr>
               <w:fldChar w:fldCharType="begin"/>
             </w:r>
@@ -638,22 +748,19 @@
               <w:rPr>
                 <w:noProof/>
                 <w:webHidden/>
-                <w:lang w:val="de-CH"/>
-              </w:rPr>
-              <w:instrText xml:space="preserve"> PAGEREF _Toc499716107 \h </w:instrText>
-            </w:r>
-            <w:r>
-              <w:rPr>
-                <w:noProof/>
-                <w:webHidden/>
-                <w:lang w:val="de-CH"/>
-              </w:rPr>
-            </w:r>
-            <w:r>
-              <w:rPr>
-                <w:noProof/>
-                <w:webHidden/>
-                <w:lang w:val="de-CH"/>
+              </w:rPr>
+              <w:instrText xml:space="preserve"> PAGEREF _Toc501538347 \h </w:instrText>
+            </w:r>
+            <w:r>
+              <w:rPr>
+                <w:noProof/>
+                <w:webHidden/>
+              </w:rPr>
+            </w:r>
+            <w:r>
+              <w:rPr>
+                <w:noProof/>
+                <w:webHidden/>
               </w:rPr>
               <w:fldChar w:fldCharType="separate"/>
             </w:r>
@@ -661,15 +768,13 @@
               <w:rPr>
                 <w:noProof/>
                 <w:webHidden/>
-                <w:lang w:val="de-CH"/>
-              </w:rPr>
-              <w:t>3</w:t>
-            </w:r>
-            <w:r>
-              <w:rPr>
-                <w:noProof/>
-                <w:webHidden/>
-                <w:lang w:val="de-CH"/>
+              </w:rPr>
+              <w:t>5</w:t>
+            </w:r>
+            <w:r>
+              <w:rPr>
+                <w:noProof/>
+                <w:webHidden/>
               </w:rPr>
               <w:fldChar w:fldCharType="end"/>
             </w:r>
@@ -687,20 +792,19 @@
               <w:lang w:val="de-CH" w:eastAsia="zh-CN"/>
             </w:rPr>
           </w:pPr>
-          <w:hyperlink w:anchor="_Toc499716108" w:history="1">
+          <w:hyperlink w:anchor="_Toc501538348" w:history="1">
             <w:r>
               <w:rPr>
                 <w:rStyle w:val="Hyperlink"/>
                 <w:noProof/>
                 <w:lang w:val="de-CH"/>
               </w:rPr>
-              <w:t>Einrichtung der VR-Umgebung</w:t>
-            </w:r>
-            <w:r>
-              <w:rPr>
-                <w:noProof/>
-                <w:webHidden/>
-                <w:lang w:val="de-CH"/>
+              <w:t>Versuch</w:t>
+            </w:r>
+            <w:r>
+              <w:rPr>
+                <w:noProof/>
+                <w:webHidden/>
               </w:rPr>
               <w:tab/>
             </w:r>
@@ -708,7 +812,6 @@
               <w:rPr>
                 <w:noProof/>
                 <w:webHidden/>
-                <w:lang w:val="de-CH"/>
               </w:rPr>
               <w:fldChar w:fldCharType="begin"/>
             </w:r>
@@ -716,22 +819,19 @@
               <w:rPr>
                 <w:noProof/>
                 <w:webHidden/>
-                <w:lang w:val="de-CH"/>
-              </w:rPr>
-              <w:instrText xml:space="preserve"> PAGEREF _Toc499716108 \h </w:instrText>
-            </w:r>
-            <w:r>
-              <w:rPr>
-                <w:noProof/>
-                <w:webHidden/>
-                <w:lang w:val="de-CH"/>
-              </w:rPr>
-            </w:r>
-            <w:r>
-              <w:rPr>
-                <w:noProof/>
-                <w:webHidden/>
-                <w:lang w:val="de-CH"/>
+              </w:rPr>
+              <w:instrText xml:space="preserve"> PAGEREF _Toc501538348 \h </w:instrText>
+            </w:r>
+            <w:r>
+              <w:rPr>
+                <w:noProof/>
+                <w:webHidden/>
+              </w:rPr>
+            </w:r>
+            <w:r>
+              <w:rPr>
+                <w:noProof/>
+                <w:webHidden/>
               </w:rPr>
               <w:fldChar w:fldCharType="separate"/>
             </w:r>
@@ -739,15 +839,13 @@
               <w:rPr>
                 <w:noProof/>
                 <w:webHidden/>
-                <w:lang w:val="de-CH"/>
-              </w:rPr>
-              <w:t>4</w:t>
-            </w:r>
-            <w:r>
-              <w:rPr>
-                <w:noProof/>
-                <w:webHidden/>
-                <w:lang w:val="de-CH"/>
+              </w:rPr>
+              <w:t>6</w:t>
+            </w:r>
+            <w:r>
+              <w:rPr>
+                <w:noProof/>
+                <w:webHidden/>
               </w:rPr>
               <w:fldChar w:fldCharType="end"/>
             </w:r>
@@ -765,20 +863,19 @@
               <w:lang w:val="de-CH" w:eastAsia="zh-CN"/>
             </w:rPr>
           </w:pPr>
-          <w:hyperlink w:anchor="_Toc499716109" w:history="1">
+          <w:hyperlink w:anchor="_Toc501538349" w:history="1">
             <w:r>
               <w:rPr>
                 <w:rStyle w:val="Hyperlink"/>
                 <w:noProof/>
                 <w:lang w:val="de-CH"/>
               </w:rPr>
-              <w:t>Konfiguration des Tunnels über die XML-Datei</w:t>
-            </w:r>
-            <w:r>
-              <w:rPr>
-                <w:noProof/>
-                <w:webHidden/>
-                <w:lang w:val="de-CH"/>
+              <w:t>Resultate</w:t>
+            </w:r>
+            <w:r>
+              <w:rPr>
+                <w:noProof/>
+                <w:webHidden/>
               </w:rPr>
               <w:tab/>
             </w:r>
@@ -786,7 +883,6 @@
               <w:rPr>
                 <w:noProof/>
                 <w:webHidden/>
-                <w:lang w:val="de-CH"/>
               </w:rPr>
               <w:fldChar w:fldCharType="begin"/>
             </w:r>
@@ -794,22 +890,19 @@
               <w:rPr>
                 <w:noProof/>
                 <w:webHidden/>
-                <w:lang w:val="de-CH"/>
-              </w:rPr>
-              <w:instrText xml:space="preserve"> PAGEREF _Toc499716109 \h </w:instrText>
-            </w:r>
-            <w:r>
-              <w:rPr>
-                <w:noProof/>
-                <w:webHidden/>
-                <w:lang w:val="de-CH"/>
-              </w:rPr>
-            </w:r>
-            <w:r>
-              <w:rPr>
-                <w:noProof/>
-                <w:webHidden/>
-                <w:lang w:val="de-CH"/>
+              </w:rPr>
+              <w:instrText xml:space="preserve"> PAGEREF _Toc501538349 \h </w:instrText>
+            </w:r>
+            <w:r>
+              <w:rPr>
+                <w:noProof/>
+                <w:webHidden/>
+              </w:rPr>
+            </w:r>
+            <w:r>
+              <w:rPr>
+                <w:noProof/>
+                <w:webHidden/>
               </w:rPr>
               <w:fldChar w:fldCharType="separate"/>
             </w:r>
@@ -817,93 +910,13 @@
               <w:rPr>
                 <w:noProof/>
                 <w:webHidden/>
-                <w:lang w:val="de-CH"/>
-              </w:rPr>
-              <w:t>7</w:t>
-            </w:r>
-            <w:r>
-              <w:rPr>
-                <w:noProof/>
-                <w:webHidden/>
-                <w:lang w:val="de-CH"/>
-              </w:rPr>
-              <w:fldChar w:fldCharType="end"/>
-            </w:r>
-          </w:hyperlink>
-        </w:p>
-        <w:p>
-          <w:pPr>
-            <w:pStyle w:val="Verzeichnis2"/>
-            <w:tabs>
-              <w:tab w:val="right" w:leader="dot" w:pos="9062"/>
-            </w:tabs>
-            <w:rPr>
-              <w:rFonts w:eastAsiaTheme="minorEastAsia"/>
-              <w:noProof/>
-              <w:lang w:val="de-CH" w:eastAsia="zh-CN"/>
-            </w:rPr>
-          </w:pPr>
-          <w:hyperlink w:anchor="_Toc499716110" w:history="1">
-            <w:r>
-              <w:rPr>
-                <w:rStyle w:val="Hyperlink"/>
-                <w:noProof/>
-                <w:lang w:val="de-CH"/>
-              </w:rPr>
-              <w:t>Standort der XML-Datei</w:t>
-            </w:r>
-            <w:r>
-              <w:rPr>
-                <w:noProof/>
-                <w:webHidden/>
-                <w:lang w:val="de-CH"/>
-              </w:rPr>
-              <w:tab/>
-            </w:r>
-            <w:r>
-              <w:rPr>
-                <w:noProof/>
-                <w:webHidden/>
-                <w:lang w:val="de-CH"/>
-              </w:rPr>
-              <w:fldChar w:fldCharType="begin"/>
-            </w:r>
-            <w:r>
-              <w:rPr>
-                <w:noProof/>
-                <w:webHidden/>
-                <w:lang w:val="de-CH"/>
-              </w:rPr>
-              <w:instrText xml:space="preserve"> PAGEREF _Toc499716110 \h </w:instrText>
-            </w:r>
-            <w:r>
-              <w:rPr>
-                <w:noProof/>
-                <w:webHidden/>
-                <w:lang w:val="de-CH"/>
-              </w:rPr>
-            </w:r>
-            <w:r>
-              <w:rPr>
-                <w:noProof/>
-                <w:webHidden/>
-                <w:lang w:val="de-CH"/>
-              </w:rPr>
-              <w:fldChar w:fldCharType="separate"/>
-            </w:r>
-            <w:r>
-              <w:rPr>
-                <w:noProof/>
-                <w:webHidden/>
-                <w:lang w:val="de-CH"/>
-              </w:rPr>
-              <w:t>7</w:t>
-            </w:r>
-            <w:r>
-              <w:rPr>
-                <w:noProof/>
-                <w:webHidden/>
-                <w:lang w:val="de-CH"/>
+              </w:rPr>
+              <w:t>8</w:t>
+            </w:r>
+            <w:r>
+              <w:rPr>
+                <w:noProof/>
+                <w:webHidden/>
               </w:rPr>
               <w:fldChar w:fldCharType="end"/>
             </w:r>
@@ -921,20 +934,19 @@
               <w:lang w:val="de-CH" w:eastAsia="zh-CN"/>
             </w:rPr>
           </w:pPr>
-          <w:hyperlink w:anchor="_Toc499716111" w:history="1">
+          <w:hyperlink w:anchor="_Toc501538350" w:history="1">
             <w:r>
               <w:rPr>
                 <w:rStyle w:val="Hyperlink"/>
                 <w:noProof/>
                 <w:lang w:val="de-CH"/>
               </w:rPr>
-              <w:t>XML-Struktur</w:t>
-            </w:r>
-            <w:r>
-              <w:rPr>
-                <w:noProof/>
-                <w:webHidden/>
-                <w:lang w:val="de-CH"/>
+              <w:t>Interpretation der Resultate</w:t>
+            </w:r>
+            <w:r>
+              <w:rPr>
+                <w:noProof/>
+                <w:webHidden/>
               </w:rPr>
               <w:tab/>
             </w:r>
@@ -942,7 +954,6 @@
               <w:rPr>
                 <w:noProof/>
                 <w:webHidden/>
-                <w:lang w:val="de-CH"/>
               </w:rPr>
               <w:fldChar w:fldCharType="begin"/>
             </w:r>
@@ -950,22 +961,19 @@
               <w:rPr>
                 <w:noProof/>
                 <w:webHidden/>
-                <w:lang w:val="de-CH"/>
-              </w:rPr>
-              <w:instrText xml:space="preserve"> PAGEREF _Toc499716111 \h </w:instrText>
-            </w:r>
-            <w:r>
-              <w:rPr>
-                <w:noProof/>
-                <w:webHidden/>
-                <w:lang w:val="de-CH"/>
-              </w:rPr>
-            </w:r>
-            <w:r>
-              <w:rPr>
-                <w:noProof/>
-                <w:webHidden/>
-                <w:lang w:val="de-CH"/>
+              </w:rPr>
+              <w:instrText xml:space="preserve"> PAGEREF _Toc501538350 \h </w:instrText>
+            </w:r>
+            <w:r>
+              <w:rPr>
+                <w:noProof/>
+                <w:webHidden/>
+              </w:rPr>
+            </w:r>
+            <w:r>
+              <w:rPr>
+                <w:noProof/>
+                <w:webHidden/>
               </w:rPr>
               <w:fldChar w:fldCharType="separate"/>
             </w:r>
@@ -973,15 +981,13 @@
               <w:rPr>
                 <w:noProof/>
                 <w:webHidden/>
-                <w:lang w:val="de-CH"/>
-              </w:rPr>
-              <w:t>8</w:t>
-            </w:r>
-            <w:r>
-              <w:rPr>
-                <w:noProof/>
-                <w:webHidden/>
-                <w:lang w:val="de-CH"/>
+              </w:rPr>
+              <w:t>9</w:t>
+            </w:r>
+            <w:r>
+              <w:rPr>
+                <w:noProof/>
+                <w:webHidden/>
               </w:rPr>
               <w:fldChar w:fldCharType="end"/>
             </w:r>
@@ -999,20 +1005,19 @@
               <w:lang w:val="de-CH" w:eastAsia="zh-CN"/>
             </w:rPr>
           </w:pPr>
-          <w:hyperlink w:anchor="_Toc499716112" w:history="1">
+          <w:hyperlink w:anchor="_Toc501538351" w:history="1">
             <w:r>
               <w:rPr>
                 <w:rStyle w:val="Hyperlink"/>
                 <w:noProof/>
                 <w:lang w:val="de-CH"/>
               </w:rPr>
-              <w:t>Erklärung Parameter</w:t>
-            </w:r>
-            <w:r>
-              <w:rPr>
-                <w:noProof/>
-                <w:webHidden/>
-                <w:lang w:val="de-CH"/>
+              <w:t>Fazit</w:t>
+            </w:r>
+            <w:r>
+              <w:rPr>
+                <w:noProof/>
+                <w:webHidden/>
               </w:rPr>
               <w:tab/>
             </w:r>
@@ -1020,7 +1025,6 @@
               <w:rPr>
                 <w:noProof/>
                 <w:webHidden/>
-                <w:lang w:val="de-CH"/>
               </w:rPr>
               <w:fldChar w:fldCharType="begin"/>
             </w:r>
@@ -1028,22 +1032,19 @@
               <w:rPr>
                 <w:noProof/>
                 <w:webHidden/>
-                <w:lang w:val="de-CH"/>
-              </w:rPr>
-              <w:instrText xml:space="preserve"> PAGEREF _Toc499716112 \h </w:instrText>
-            </w:r>
-            <w:r>
-              <w:rPr>
-                <w:noProof/>
-                <w:webHidden/>
-                <w:lang w:val="de-CH"/>
-              </w:rPr>
-            </w:r>
-            <w:r>
-              <w:rPr>
-                <w:noProof/>
-                <w:webHidden/>
-                <w:lang w:val="de-CH"/>
+              </w:rPr>
+              <w:instrText xml:space="preserve"> PAGEREF _Toc501538351 \h </w:instrText>
+            </w:r>
+            <w:r>
+              <w:rPr>
+                <w:noProof/>
+                <w:webHidden/>
+              </w:rPr>
+            </w:r>
+            <w:r>
+              <w:rPr>
+                <w:noProof/>
+                <w:webHidden/>
               </w:rPr>
               <w:fldChar w:fldCharType="separate"/>
             </w:r>
@@ -1051,15 +1052,13 @@
               <w:rPr>
                 <w:noProof/>
                 <w:webHidden/>
-                <w:lang w:val="de-CH"/>
-              </w:rPr>
-              <w:t>9</w:t>
-            </w:r>
-            <w:r>
-              <w:rPr>
-                <w:noProof/>
-                <w:webHidden/>
-                <w:lang w:val="de-CH"/>
+              </w:rPr>
+              <w:t>11</w:t>
+            </w:r>
+            <w:r>
+              <w:rPr>
+                <w:noProof/>
+                <w:webHidden/>
               </w:rPr>
               <w:fldChar w:fldCharType="end"/>
             </w:r>
@@ -1067,7 +1066,7 @@
         </w:p>
         <w:p>
           <w:pPr>
-            <w:pStyle w:val="Verzeichnis2"/>
+            <w:pStyle w:val="Verzeichnis1"/>
             <w:tabs>
               <w:tab w:val="right" w:leader="dot" w:pos="9062"/>
             </w:tabs>
@@ -1077,20 +1076,19 @@
               <w:lang w:val="de-CH" w:eastAsia="zh-CN"/>
             </w:rPr>
           </w:pPr>
-          <w:hyperlink w:anchor="_Toc499716113" w:history="1">
+          <w:hyperlink w:anchor="_Toc501538352" w:history="1">
             <w:r>
               <w:rPr>
                 <w:rStyle w:val="Hyperlink"/>
                 <w:noProof/>
                 <w:lang w:val="de-CH"/>
               </w:rPr>
-              <w:t>Vortex-Tunnel</w:t>
-            </w:r>
-            <w:r>
-              <w:rPr>
-                <w:noProof/>
-                <w:webHidden/>
-                <w:lang w:val="de-CH"/>
+              <w:t>Ausblick</w:t>
+            </w:r>
+            <w:r>
+              <w:rPr>
+                <w:noProof/>
+                <w:webHidden/>
               </w:rPr>
               <w:tab/>
             </w:r>
@@ -1098,7 +1096,6 @@
               <w:rPr>
                 <w:noProof/>
                 <w:webHidden/>
-                <w:lang w:val="de-CH"/>
               </w:rPr>
               <w:fldChar w:fldCharType="begin"/>
             </w:r>
@@ -1106,22 +1103,19 @@
               <w:rPr>
                 <w:noProof/>
                 <w:webHidden/>
-                <w:lang w:val="de-CH"/>
-              </w:rPr>
-              <w:instrText xml:space="preserve"> PAGEREF _Toc499716113 \h </w:instrText>
-            </w:r>
-            <w:r>
-              <w:rPr>
-                <w:noProof/>
-                <w:webHidden/>
-                <w:lang w:val="de-CH"/>
-              </w:rPr>
-            </w:r>
-            <w:r>
-              <w:rPr>
-                <w:noProof/>
-                <w:webHidden/>
-                <w:lang w:val="de-CH"/>
+              </w:rPr>
+              <w:instrText xml:space="preserve"> PAGEREF _Toc501538352 \h </w:instrText>
+            </w:r>
+            <w:r>
+              <w:rPr>
+                <w:noProof/>
+                <w:webHidden/>
+              </w:rPr>
+            </w:r>
+            <w:r>
+              <w:rPr>
+                <w:noProof/>
+                <w:webHidden/>
               </w:rPr>
               <w:fldChar w:fldCharType="separate"/>
             </w:r>
@@ -1129,15 +1123,13 @@
               <w:rPr>
                 <w:noProof/>
                 <w:webHidden/>
-                <w:lang w:val="de-CH"/>
-              </w:rPr>
-              <w:t>9</w:t>
-            </w:r>
-            <w:r>
-              <w:rPr>
-                <w:noProof/>
-                <w:webHidden/>
-                <w:lang w:val="de-CH"/>
+              </w:rPr>
+              <w:t>11</w:t>
+            </w:r>
+            <w:r>
+              <w:rPr>
+                <w:noProof/>
+                <w:webHidden/>
               </w:rPr>
               <w:fldChar w:fldCharType="end"/>
             </w:r>
@@ -1145,7 +1137,7 @@
         </w:p>
         <w:p>
           <w:pPr>
-            <w:pStyle w:val="Verzeichnis2"/>
+            <w:pStyle w:val="Verzeichnis1"/>
             <w:tabs>
               <w:tab w:val="right" w:leader="dot" w:pos="9062"/>
             </w:tabs>
@@ -1155,21 +1147,19 @@
               <w:lang w:val="de-CH" w:eastAsia="zh-CN"/>
             </w:rPr>
           </w:pPr>
-          <w:hyperlink w:anchor="_Toc499716114" w:history="1">
+          <w:hyperlink w:anchor="_Toc501538353" w:history="1">
             <w:r>
               <w:rPr>
                 <w:rStyle w:val="Hyperlink"/>
                 <w:noProof/>
-                <w:highlight w:val="white"/>
                 <w:lang w:val="de-CH"/>
               </w:rPr>
-              <w:t>Abschnitte</w:t>
-            </w:r>
-            <w:r>
-              <w:rPr>
-                <w:noProof/>
-                <w:webHidden/>
-                <w:lang w:val="de-CH"/>
+              <w:t>Glossar</w:t>
+            </w:r>
+            <w:r>
+              <w:rPr>
+                <w:noProof/>
+                <w:webHidden/>
               </w:rPr>
               <w:tab/>
             </w:r>
@@ -1177,7 +1167,6 @@
               <w:rPr>
                 <w:noProof/>
                 <w:webHidden/>
-                <w:lang w:val="de-CH"/>
               </w:rPr>
               <w:fldChar w:fldCharType="begin"/>
             </w:r>
@@ -1185,22 +1174,19 @@
               <w:rPr>
                 <w:noProof/>
                 <w:webHidden/>
-                <w:lang w:val="de-CH"/>
-              </w:rPr>
-              <w:instrText xml:space="preserve"> PAGEREF _Toc499716114 \h </w:instrText>
-            </w:r>
-            <w:r>
-              <w:rPr>
-                <w:noProof/>
-                <w:webHidden/>
-                <w:lang w:val="de-CH"/>
-              </w:rPr>
-            </w:r>
-            <w:r>
-              <w:rPr>
-                <w:noProof/>
-                <w:webHidden/>
-                <w:lang w:val="de-CH"/>
+              </w:rPr>
+              <w:instrText xml:space="preserve"> PAGEREF _Toc501538353 \h </w:instrText>
+            </w:r>
+            <w:r>
+              <w:rPr>
+                <w:noProof/>
+                <w:webHidden/>
+              </w:rPr>
+            </w:r>
+            <w:r>
+              <w:rPr>
+                <w:noProof/>
+                <w:webHidden/>
               </w:rPr>
               <w:fldChar w:fldCharType="separate"/>
             </w:r>
@@ -1208,15 +1194,13 @@
               <w:rPr>
                 <w:noProof/>
                 <w:webHidden/>
-                <w:lang w:val="de-CH"/>
-              </w:rPr>
-              <w:t>9</w:t>
-            </w:r>
-            <w:r>
-              <w:rPr>
-                <w:noProof/>
-                <w:webHidden/>
-                <w:lang w:val="de-CH"/>
+              </w:rPr>
+              <w:t>12</w:t>
+            </w:r>
+            <w:r>
+              <w:rPr>
+                <w:noProof/>
+                <w:webHidden/>
               </w:rPr>
               <w:fldChar w:fldCharType="end"/>
             </w:r>
@@ -1224,7 +1208,7 @@
         </w:p>
         <w:p>
           <w:pPr>
-            <w:pStyle w:val="Verzeichnis2"/>
+            <w:pStyle w:val="Verzeichnis1"/>
             <w:tabs>
               <w:tab w:val="right" w:leader="dot" w:pos="9062"/>
             </w:tabs>
@@ -1234,21 +1218,19 @@
               <w:lang w:val="de-CH" w:eastAsia="zh-CN"/>
             </w:rPr>
           </w:pPr>
-          <w:hyperlink w:anchor="_Toc499716115" w:history="1">
+          <w:hyperlink w:anchor="_Toc501538354" w:history="1">
             <w:r>
               <w:rPr>
                 <w:rStyle w:val="Hyperlink"/>
                 <w:noProof/>
-                <w:highlight w:val="white"/>
                 <w:lang w:val="de-CH"/>
               </w:rPr>
-              <w:t>Abschnitt</w:t>
-            </w:r>
-            <w:r>
-              <w:rPr>
-                <w:noProof/>
-                <w:webHidden/>
-                <w:lang w:val="de-CH"/>
+              <w:t>Literaturverweis</w:t>
+            </w:r>
+            <w:r>
+              <w:rPr>
+                <w:noProof/>
+                <w:webHidden/>
               </w:rPr>
               <w:tab/>
             </w:r>
@@ -1256,7 +1238,6 @@
               <w:rPr>
                 <w:noProof/>
                 <w:webHidden/>
-                <w:lang w:val="de-CH"/>
               </w:rPr>
               <w:fldChar w:fldCharType="begin"/>
             </w:r>
@@ -1264,22 +1245,19 @@
               <w:rPr>
                 <w:noProof/>
                 <w:webHidden/>
-                <w:lang w:val="de-CH"/>
-              </w:rPr>
-              <w:instrText xml:space="preserve"> PAGEREF _Toc499716115 \h </w:instrText>
-            </w:r>
-            <w:r>
-              <w:rPr>
-                <w:noProof/>
-                <w:webHidden/>
-                <w:lang w:val="de-CH"/>
-              </w:rPr>
-            </w:r>
-            <w:r>
-              <w:rPr>
-                <w:noProof/>
-                <w:webHidden/>
-                <w:lang w:val="de-CH"/>
+              </w:rPr>
+              <w:instrText xml:space="preserve"> PAGEREF _Toc501538354 \h </w:instrText>
+            </w:r>
+            <w:r>
+              <w:rPr>
+                <w:noProof/>
+                <w:webHidden/>
+              </w:rPr>
+            </w:r>
+            <w:r>
+              <w:rPr>
+                <w:noProof/>
+                <w:webHidden/>
               </w:rPr>
               <w:fldChar w:fldCharType="separate"/>
             </w:r>
@@ -1287,15 +1265,13 @@
               <w:rPr>
                 <w:noProof/>
                 <w:webHidden/>
-                <w:lang w:val="de-CH"/>
-              </w:rPr>
-              <w:t>10</w:t>
-            </w:r>
-            <w:r>
-              <w:rPr>
-                <w:noProof/>
-                <w:webHidden/>
-                <w:lang w:val="de-CH"/>
+              </w:rPr>
+              <w:t>12</w:t>
+            </w:r>
+            <w:r>
+              <w:rPr>
+                <w:noProof/>
+                <w:webHidden/>
               </w:rPr>
               <w:fldChar w:fldCharType="end"/>
             </w:r>
@@ -1303,7 +1279,7 @@
         </w:p>
         <w:p>
           <w:pPr>
-            <w:pStyle w:val="Verzeichnis2"/>
+            <w:pStyle w:val="Verzeichnis1"/>
             <w:tabs>
               <w:tab w:val="right" w:leader="dot" w:pos="9062"/>
             </w:tabs>
@@ -1313,20 +1289,19 @@
               <w:lang w:val="de-CH" w:eastAsia="zh-CN"/>
             </w:rPr>
           </w:pPr>
-          <w:hyperlink w:anchor="_Toc499716116" w:history="1">
+          <w:hyperlink w:anchor="_Toc501538355" w:history="1">
             <w:r>
               <w:rPr>
                 <w:rStyle w:val="Hyperlink"/>
                 <w:noProof/>
                 <w:lang w:val="de-CH"/>
               </w:rPr>
-              <w:t>Wandmuster</w:t>
-            </w:r>
-            <w:r>
-              <w:rPr>
-                <w:noProof/>
-                <w:webHidden/>
-                <w:lang w:val="de-CH"/>
+              <w:t>Bildverweis</w:t>
+            </w:r>
+            <w:r>
+              <w:rPr>
+                <w:noProof/>
+                <w:webHidden/>
               </w:rPr>
               <w:tab/>
             </w:r>
@@ -1334,7 +1309,6 @@
               <w:rPr>
                 <w:noProof/>
                 <w:webHidden/>
-                <w:lang w:val="de-CH"/>
               </w:rPr>
               <w:fldChar w:fldCharType="begin"/>
             </w:r>
@@ -1342,22 +1316,19 @@
               <w:rPr>
                 <w:noProof/>
                 <w:webHidden/>
-                <w:lang w:val="de-CH"/>
-              </w:rPr>
-              <w:instrText xml:space="preserve"> PAGEREF _Toc499716116 \h </w:instrText>
-            </w:r>
-            <w:r>
-              <w:rPr>
-                <w:noProof/>
-                <w:webHidden/>
-                <w:lang w:val="de-CH"/>
-              </w:rPr>
-            </w:r>
-            <w:r>
-              <w:rPr>
-                <w:noProof/>
-                <w:webHidden/>
-                <w:lang w:val="de-CH"/>
+              </w:rPr>
+              <w:instrText xml:space="preserve"> PAGEREF _Toc501538355 \h </w:instrText>
+            </w:r>
+            <w:r>
+              <w:rPr>
+                <w:noProof/>
+                <w:webHidden/>
+              </w:rPr>
+            </w:r>
+            <w:r>
+              <w:rPr>
+                <w:noProof/>
+                <w:webHidden/>
               </w:rPr>
               <w:fldChar w:fldCharType="separate"/>
             </w:r>
@@ -1365,15 +1336,13 @@
               <w:rPr>
                 <w:noProof/>
                 <w:webHidden/>
-                <w:lang w:val="de-CH"/>
-              </w:rPr>
-              <w:t>10</w:t>
-            </w:r>
-            <w:r>
-              <w:rPr>
-                <w:noProof/>
-                <w:webHidden/>
-                <w:lang w:val="de-CH"/>
+              </w:rPr>
+              <w:t>13</w:t>
+            </w:r>
+            <w:r>
+              <w:rPr>
+                <w:noProof/>
+                <w:webHidden/>
               </w:rPr>
               <w:fldChar w:fldCharType="end"/>
             </w:r>
@@ -1381,7 +1350,7 @@
         </w:p>
         <w:p>
           <w:pPr>
-            <w:pStyle w:val="Verzeichnis2"/>
+            <w:pStyle w:val="Verzeichnis1"/>
             <w:tabs>
               <w:tab w:val="right" w:leader="dot" w:pos="9062"/>
             </w:tabs>
@@ -1391,21 +1360,19 @@
               <w:lang w:val="de-CH" w:eastAsia="zh-CN"/>
             </w:rPr>
           </w:pPr>
-          <w:hyperlink w:anchor="_Toc499716117" w:history="1">
+          <w:hyperlink w:anchor="_Toc501538356" w:history="1">
             <w:r>
               <w:rPr>
                 <w:rStyle w:val="Hyperlink"/>
                 <w:noProof/>
-                <w:highlight w:val="white"/>
                 <w:lang w:val="de-CH"/>
               </w:rPr>
-              <w:t>Textur</w:t>
-            </w:r>
-            <w:r>
-              <w:rPr>
-                <w:noProof/>
-                <w:webHidden/>
-                <w:lang w:val="de-CH"/>
+              <w:t>Tabellenverweis</w:t>
+            </w:r>
+            <w:r>
+              <w:rPr>
+                <w:noProof/>
+                <w:webHidden/>
               </w:rPr>
               <w:tab/>
             </w:r>
@@ -1413,7 +1380,6 @@
               <w:rPr>
                 <w:noProof/>
                 <w:webHidden/>
-                <w:lang w:val="de-CH"/>
               </w:rPr>
               <w:fldChar w:fldCharType="begin"/>
             </w:r>
@@ -1421,22 +1387,19 @@
               <w:rPr>
                 <w:noProof/>
                 <w:webHidden/>
-                <w:lang w:val="de-CH"/>
-              </w:rPr>
-              <w:instrText xml:space="preserve"> PAGEREF _Toc499716117 \h </w:instrText>
-            </w:r>
-            <w:r>
-              <w:rPr>
-                <w:noProof/>
-                <w:webHidden/>
-                <w:lang w:val="de-CH"/>
-              </w:rPr>
-            </w:r>
-            <w:r>
-              <w:rPr>
-                <w:noProof/>
-                <w:webHidden/>
-                <w:lang w:val="de-CH"/>
+              </w:rPr>
+              <w:instrText xml:space="preserve"> PAGEREF _Toc501538356 \h </w:instrText>
+            </w:r>
+            <w:r>
+              <w:rPr>
+                <w:noProof/>
+                <w:webHidden/>
+              </w:rPr>
+            </w:r>
+            <w:r>
+              <w:rPr>
+                <w:noProof/>
+                <w:webHidden/>
               </w:rPr>
               <w:fldChar w:fldCharType="separate"/>
             </w:r>
@@ -1444,177 +1407,20 @@
               <w:rPr>
                 <w:noProof/>
                 <w:webHidden/>
-                <w:lang w:val="de-CH"/>
-              </w:rPr>
-              <w:t>11</w:t>
-            </w:r>
-            <w:r>
-              <w:rPr>
-                <w:noProof/>
-                <w:webHidden/>
-                <w:lang w:val="de-CH"/>
+              </w:rPr>
+              <w:t>13</w:t>
+            </w:r>
+            <w:r>
+              <w:rPr>
+                <w:noProof/>
+                <w:webHidden/>
               </w:rPr>
               <w:fldChar w:fldCharType="end"/>
             </w:r>
           </w:hyperlink>
         </w:p>
-        <w:p>
-          <w:pPr>
-            <w:pStyle w:val="Verzeichnis2"/>
-            <w:tabs>
-              <w:tab w:val="right" w:leader="dot" w:pos="9062"/>
-            </w:tabs>
-            <w:rPr>
-              <w:rFonts w:eastAsiaTheme="minorEastAsia"/>
-              <w:noProof/>
-              <w:lang w:val="de-CH" w:eastAsia="zh-CN"/>
-            </w:rPr>
-          </w:pPr>
-          <w:hyperlink w:anchor="_Toc499716118" w:history="1">
-            <w:r>
-              <w:rPr>
-                <w:rStyle w:val="Hyperlink"/>
-                <w:noProof/>
-                <w:highlight w:val="white"/>
-                <w:lang w:val="de-CH"/>
-              </w:rPr>
-              <w:t>Lichter</w:t>
-            </w:r>
-            <w:r>
-              <w:rPr>
-                <w:noProof/>
-                <w:webHidden/>
-                <w:lang w:val="de-CH"/>
-              </w:rPr>
-              <w:tab/>
-            </w:r>
-            <w:r>
-              <w:rPr>
-                <w:noProof/>
-                <w:webHidden/>
-                <w:lang w:val="de-CH"/>
-              </w:rPr>
-              <w:fldChar w:fldCharType="begin"/>
-            </w:r>
-            <w:r>
-              <w:rPr>
-                <w:noProof/>
-                <w:webHidden/>
-                <w:lang w:val="de-CH"/>
-              </w:rPr>
-              <w:instrText xml:space="preserve"> PAGEREF _Toc499716118 \h </w:instrText>
-            </w:r>
-            <w:r>
-              <w:rPr>
-                <w:noProof/>
-                <w:webHidden/>
-                <w:lang w:val="de-CH"/>
-              </w:rPr>
-            </w:r>
-            <w:r>
-              <w:rPr>
-                <w:noProof/>
-                <w:webHidden/>
-                <w:lang w:val="de-CH"/>
-              </w:rPr>
-              <w:fldChar w:fldCharType="separate"/>
-            </w:r>
-            <w:r>
-              <w:rPr>
-                <w:noProof/>
-                <w:webHidden/>
-                <w:lang w:val="de-CH"/>
-              </w:rPr>
-              <w:t>12</w:t>
-            </w:r>
-            <w:r>
-              <w:rPr>
-                <w:noProof/>
-                <w:webHidden/>
-                <w:lang w:val="de-CH"/>
-              </w:rPr>
-              <w:fldChar w:fldCharType="end"/>
-            </w:r>
-          </w:hyperlink>
-        </w:p>
-        <w:p>
-          <w:pPr>
-            <w:pStyle w:val="Verzeichnis2"/>
-            <w:tabs>
-              <w:tab w:val="right" w:leader="dot" w:pos="9062"/>
-            </w:tabs>
-            <w:rPr>
-              <w:rFonts w:eastAsiaTheme="minorEastAsia"/>
-              <w:noProof/>
-              <w:lang w:val="de-CH" w:eastAsia="zh-CN"/>
-            </w:rPr>
-          </w:pPr>
-          <w:hyperlink w:anchor="_Toc499716119" w:history="1">
-            <w:r>
-              <w:rPr>
-                <w:rStyle w:val="Hyperlink"/>
-                <w:noProof/>
-                <w:lang w:val="de-CH"/>
-              </w:rPr>
-              <w:t>Farbe</w:t>
-            </w:r>
-            <w:r>
-              <w:rPr>
-                <w:noProof/>
-                <w:webHidden/>
-                <w:lang w:val="de-CH"/>
-              </w:rPr>
-              <w:tab/>
-            </w:r>
-            <w:r>
-              <w:rPr>
-                <w:noProof/>
-                <w:webHidden/>
-                <w:lang w:val="de-CH"/>
-              </w:rPr>
-              <w:fldChar w:fldCharType="begin"/>
-            </w:r>
-            <w:r>
-              <w:rPr>
-                <w:noProof/>
-                <w:webHidden/>
-                <w:lang w:val="de-CH"/>
-              </w:rPr>
-              <w:instrText xml:space="preserve"> PAGEREF _Toc499716119 \h </w:instrText>
-            </w:r>
-            <w:r>
-              <w:rPr>
-                <w:noProof/>
-                <w:webHidden/>
-                <w:lang w:val="de-CH"/>
-              </w:rPr>
-            </w:r>
-            <w:r>
-              <w:rPr>
-                <w:noProof/>
-                <w:webHidden/>
-                <w:lang w:val="de-CH"/>
-              </w:rPr>
-              <w:fldChar w:fldCharType="separate"/>
-            </w:r>
-            <w:r>
-              <w:rPr>
-                <w:noProof/>
-                <w:webHidden/>
-                <w:lang w:val="de-CH"/>
-              </w:rPr>
-              <w:t>13</w:t>
-            </w:r>
-            <w:r>
-              <w:rPr>
-                <w:noProof/>
-                <w:webHidden/>
-                <w:lang w:val="de-CH"/>
-              </w:rPr>
-              <w:fldChar w:fldCharType="end"/>
-            </w:r>
-          </w:hyperlink>
-        </w:p>
+        <w:bookmarkEnd w:id="1"/>
+        <w:bookmarkEnd w:id="2"/>
         <w:p>
           <w:pPr>
             <w:rPr>
@@ -1632,6 +1438,7 @@
         </w:p>
       </w:sdtContent>
     </w:sdt>
+    <w:bookmarkEnd w:id="0" w:displacedByCustomXml="prev"/>
     <w:p>
       <w:pPr>
         <w:pStyle w:val="berschrift1"/>
@@ -1645,6 +1452,7 @@
         </w:rPr>
         <w:br w:type="page"/>
       </w:r>
+      <w:bookmarkStart w:id="3" w:name="_Toc501538345"/>
       <w:r>
         <w:rPr>
           <w:lang w:val="de-CH"/>
@@ -1652,6 +1460,7 @@
         <w:lastRenderedPageBreak/>
         <w:t>Abstract</w:t>
       </w:r>
+      <w:bookmarkEnd w:id="3"/>
     </w:p>
     <w:p>
       <w:pPr>
@@ -1672,41 +1481,6 @@
           <w:lang w:val="de-CH"/>
         </w:rPr>
       </w:pPr>
-    </w:p>
-    <w:p>
-      <w:pPr>
-        <w:pStyle w:val="berschrift1"/>
-        <w:rPr>
-          <w:lang w:val="de-CH"/>
-        </w:rPr>
-      </w:pPr>
-      <w:r>
-        <w:rPr>
-          <w:lang w:val="de-CH"/>
-        </w:rPr>
-        <w:t>Einleitung</w:t>
-      </w:r>
-    </w:p>
-    <w:p>
-      <w:pPr>
-        <w:rPr>
-          <w:lang w:val="de-CH"/>
-        </w:rPr>
-      </w:pPr>
-      <w:r>
-        <w:rPr>
-          <w:lang w:val="de-CH"/>
-        </w:rPr>
-        <w:t>Referenzierung auf Gleichgewichtsforschung</w:t>
-      </w:r>
-      <w:r>
-        <w:rPr>
-          <w:lang w:val="de-CH"/>
-        </w:rPr>
-        <w:t xml:space="preserve"> (mehrfach im Text)</w:t>
-      </w:r>
-      <w:bookmarkStart w:id="0" w:name="_GoBack"/>
-      <w:bookmarkEnd w:id="0"/>
     </w:p>
     <w:p>
       <w:pPr>
@@ -1732,12 +1506,41 @@
           <w:lang w:val="de-CH"/>
         </w:rPr>
       </w:pPr>
+      <w:bookmarkStart w:id="4" w:name="_Toc501538346"/>
       <w:r>
         <w:rPr>
           <w:lang w:val="de-CH"/>
         </w:rPr>
         <w:lastRenderedPageBreak/>
-        <w:t>Konfiguration des Tunnels</w:t>
+        <w:t>Einleitung</w:t>
+      </w:r>
+      <w:bookmarkEnd w:id="4"/>
+    </w:p>
+    <w:p>
+      <w:pPr>
+        <w:rPr>
+          <w:lang w:val="de-CH"/>
+        </w:rPr>
+      </w:pPr>
+      <w:proofErr w:type="spellStart"/>
+      <w:r>
+        <w:rPr>
+          <w:lang w:val="de-CH"/>
+        </w:rPr>
+        <w:t>Referenzierung</w:t>
+      </w:r>
+      <w:proofErr w:type="spellEnd"/>
+      <w:r>
+        <w:rPr>
+          <w:lang w:val="de-CH"/>
+        </w:rPr>
+        <w:t xml:space="preserve"> auf Gleichgewichtsforschung</w:t>
+      </w:r>
+      <w:r>
+        <w:rPr>
+          <w:lang w:val="de-CH"/>
+        </w:rPr>
+        <w:t xml:space="preserve"> (mehrfach im Text)</w:t>
       </w:r>
     </w:p>
     <w:p>
@@ -1764,13 +1567,15 @@
           <w:lang w:val="de-CH"/>
         </w:rPr>
       </w:pPr>
+      <w:bookmarkStart w:id="5" w:name="_Toc501538347"/>
       <w:r>
         <w:rPr>
           <w:lang w:val="de-CH"/>
         </w:rPr>
         <w:lastRenderedPageBreak/>
-        <w:t>Versuch</w:t>
+        <w:t>Konfiguration des Tunnels</w:t>
       </w:r>
+      <w:bookmarkEnd w:id="5"/>
     </w:p>
     <w:p>
       <w:pPr>
@@ -1796,47 +1601,15 @@
           <w:lang w:val="de-CH"/>
         </w:rPr>
       </w:pPr>
+      <w:bookmarkStart w:id="6" w:name="_Toc501538348"/>
       <w:r>
         <w:rPr>
           <w:lang w:val="de-CH"/>
         </w:rPr>
         <w:lastRenderedPageBreak/>
-        <w:t>Resultate</w:t>
+        <w:t>Versuch</w:t>
       </w:r>
-      <w:r>
-        <w:rPr>
-          <w:lang w:val="de-CH"/>
-        </w:rPr>
-        <w:br w:type="page"/>
-      </w:r>
-    </w:p>
-    <w:p>
-      <w:pPr>
-        <w:pStyle w:val="berschrift1"/>
-        <w:rPr>
-          <w:lang w:val="de-CH"/>
-        </w:rPr>
-      </w:pPr>
-      <w:r>
-        <w:rPr>
-          <w:lang w:val="de-CH"/>
-        </w:rPr>
-        <w:lastRenderedPageBreak/>
-        <w:t>Interpretation der Resultate</w:t>
-      </w:r>
-    </w:p>
-    <w:p>
-      <w:pPr>
-        <w:rPr>
-          <w:lang w:val="de-CH"/>
-        </w:rPr>
-      </w:pPr>
-      <w:r>
-        <w:rPr>
-          <w:lang w:val="de-CH"/>
-        </w:rPr>
-        <w:br w:type="page"/>
-      </w:r>
+      <w:bookmarkEnd w:id="6"/>
     </w:p>
     <w:p>
       <w:pPr>
@@ -1852,6 +1625,101 @@
         <w:rPr>
           <w:lang w:val="de-CH"/>
         </w:rPr>
+        <w:br w:type="page"/>
+      </w:r>
+    </w:p>
+    <w:p>
+      <w:pPr>
+        <w:pStyle w:val="berschrift1"/>
+        <w:rPr>
+          <w:lang w:val="de-CH"/>
+        </w:rPr>
+      </w:pPr>
+    </w:p>
+    <w:p>
+      <w:pPr>
+        <w:rPr>
+          <w:rFonts w:asciiTheme="majorHAnsi" w:eastAsiaTheme="majorEastAsia" w:hAnsiTheme="majorHAnsi" w:cstheme="majorBidi"/>
+          <w:color w:val="2E74B5" w:themeColor="accent1" w:themeShade="BF"/>
+          <w:sz w:val="32"/>
+          <w:szCs w:val="32"/>
+          <w:lang w:val="de-CH"/>
+        </w:rPr>
+      </w:pPr>
+      <w:r>
+        <w:rPr>
+          <w:lang w:val="de-CH"/>
+        </w:rPr>
+        <w:br w:type="page"/>
+      </w:r>
+    </w:p>
+    <w:p>
+      <w:pPr>
+        <w:pStyle w:val="berschrift1"/>
+        <w:rPr>
+          <w:lang w:val="de-CH"/>
+        </w:rPr>
+      </w:pPr>
+      <w:bookmarkStart w:id="7" w:name="_Toc501538349"/>
+      <w:r>
+        <w:rPr>
+          <w:lang w:val="de-CH"/>
+        </w:rPr>
+        <w:lastRenderedPageBreak/>
+        <w:t>Resultate</w:t>
+      </w:r>
+      <w:bookmarkEnd w:id="7"/>
+      <w:r>
+        <w:rPr>
+          <w:lang w:val="de-CH"/>
+        </w:rPr>
+        <w:br w:type="page"/>
+      </w:r>
+    </w:p>
+    <w:p>
+      <w:pPr>
+        <w:pStyle w:val="berschrift1"/>
+        <w:rPr>
+          <w:lang w:val="de-CH"/>
+        </w:rPr>
+      </w:pPr>
+      <w:bookmarkStart w:id="8" w:name="_Toc501538350"/>
+      <w:r>
+        <w:rPr>
+          <w:lang w:val="de-CH"/>
+        </w:rPr>
+        <w:lastRenderedPageBreak/>
+        <w:t>Interpretation der Resultate</w:t>
+      </w:r>
+      <w:bookmarkEnd w:id="8"/>
+    </w:p>
+    <w:p>
+      <w:pPr>
+        <w:rPr>
+          <w:lang w:val="de-CH"/>
+        </w:rPr>
+      </w:pPr>
+      <w:r>
+        <w:rPr>
+          <w:lang w:val="de-CH"/>
+        </w:rPr>
+        <w:br w:type="page"/>
+      </w:r>
+    </w:p>
+    <w:p>
+      <w:pPr>
+        <w:rPr>
+          <w:rFonts w:asciiTheme="majorHAnsi" w:eastAsiaTheme="majorEastAsia" w:hAnsiTheme="majorHAnsi" w:cstheme="majorBidi"/>
+          <w:color w:val="2E74B5" w:themeColor="accent1" w:themeShade="BF"/>
+          <w:sz w:val="32"/>
+          <w:szCs w:val="32"/>
+          <w:lang w:val="de-CH"/>
+        </w:rPr>
+      </w:pPr>
+      <w:r>
+        <w:rPr>
+          <w:lang w:val="de-CH"/>
+        </w:rPr>
         <w:lastRenderedPageBreak/>
         <w:br w:type="page"/>
       </w:r>
@@ -1863,6 +1731,7 @@
           <w:lang w:val="de-CH"/>
         </w:rPr>
       </w:pPr>
+      <w:bookmarkStart w:id="9" w:name="_Toc501538351"/>
       <w:r>
         <w:rPr>
           <w:lang w:val="de-CH"/>
@@ -1870,6 +1739,7 @@
         <w:lastRenderedPageBreak/>
         <w:t>Fazit</w:t>
       </w:r>
+      <w:bookmarkEnd w:id="9"/>
     </w:p>
     <w:p>
       <w:pPr>
@@ -1885,12 +1755,14 @@
           <w:lang w:val="de-CH"/>
         </w:rPr>
       </w:pPr>
+      <w:bookmarkStart w:id="10" w:name="_Toc501538352"/>
       <w:r>
         <w:rPr>
           <w:lang w:val="de-CH"/>
         </w:rPr>
         <w:t>Ausblick</w:t>
       </w:r>
+      <w:bookmarkEnd w:id="10"/>
     </w:p>
     <w:p>
       <w:pPr>
@@ -1906,6 +1778,31 @@
           <w:i/>
           <w:lang w:val="de-CH"/>
         </w:rPr>
+        <w:t>Kurve</w:t>
+      </w:r>
+    </w:p>
+    <w:p>
+      <w:pPr>
+        <w:rPr>
+          <w:b/>
+          <w:i/>
+          <w:lang w:val="de-CH"/>
+        </w:rPr>
+      </w:pPr>
+      <w:r>
+        <w:rPr>
+          <w:b/>
+          <w:i/>
+          <w:lang w:val="de-CH"/>
+        </w:rPr>
+        <w:t>Benutzerrückmeldungen</w:t>
+      </w:r>
+      <w:r>
+        <w:rPr>
+          <w:b/>
+          <w:i/>
+          <w:lang w:val="de-CH"/>
+        </w:rPr>
         <w:br w:type="page"/>
       </w:r>
     </w:p>
@@ -1916,18 +1813,61 @@
           <w:lang w:val="de-CH"/>
         </w:rPr>
       </w:pPr>
+      <w:bookmarkStart w:id="11" w:name="_Toc501538353"/>
       <w:r>
         <w:rPr>
           <w:lang w:val="de-CH"/>
         </w:rPr>
         <w:lastRenderedPageBreak/>
+        <w:t>Glossar</w:t>
+      </w:r>
+      <w:bookmarkEnd w:id="11"/>
+    </w:p>
+    <w:p>
+      <w:pPr>
+        <w:rPr>
+          <w:lang w:val="de-CH"/>
+        </w:rPr>
+      </w:pPr>
+    </w:p>
+    <w:p>
+      <w:pPr>
+        <w:pStyle w:val="berschrift1"/>
+        <w:rPr>
+          <w:lang w:val="de-CH"/>
+        </w:rPr>
+      </w:pPr>
+      <w:bookmarkStart w:id="12" w:name="_Toc501538354"/>
+      <w:r>
+        <w:rPr>
+          <w:lang w:val="de-CH"/>
+        </w:rPr>
         <w:t>Literaturverweis</w:t>
       </w:r>
+      <w:bookmarkEnd w:id="12"/>
+    </w:p>
+    <w:p>
+      <w:pPr>
+        <w:rPr>
+          <w:lang w:val="de-CH"/>
+        </w:rPr>
+      </w:pPr>
     </w:p>
     <w:p>
       <w:pPr>
         <w:pStyle w:val="berschrift1"/>
         <w:rPr>
+          <w:lang w:val="de-CH"/>
+        </w:rPr>
+      </w:pPr>
+    </w:p>
+    <w:p>
+      <w:pPr>
+        <w:rPr>
+          <w:rFonts w:asciiTheme="majorHAnsi" w:eastAsiaTheme="majorEastAsia" w:hAnsiTheme="majorHAnsi" w:cstheme="majorBidi"/>
+          <w:color w:val="2E74B5" w:themeColor="accent1" w:themeShade="BF"/>
+          <w:sz w:val="32"/>
+          <w:szCs w:val="32"/>
           <w:lang w:val="de-CH"/>
         </w:rPr>
       </w:pPr>
@@ -1940,9 +1880,55 @@
     </w:p>
     <w:p>
       <w:pPr>
-        <w:rPr>
-          <w:rFonts w:asciiTheme="majorHAnsi" w:eastAsiaTheme="majorEastAsia" w:hAnsiTheme="majorHAnsi" w:cstheme="majorBidi"/>
-          <w:color w:val="2E74B5" w:themeColor="accent1" w:themeShade="BF"/>
+        <w:pStyle w:val="berschrift1"/>
+        <w:rPr>
+          <w:lang w:val="de-CH"/>
+        </w:rPr>
+      </w:pPr>
+      <w:bookmarkStart w:id="13" w:name="_Toc501538355"/>
+      <w:r>
+        <w:rPr>
+          <w:lang w:val="de-CH"/>
+        </w:rPr>
+        <w:lastRenderedPageBreak/>
+        <w:t>Bildverweis</w:t>
+      </w:r>
+      <w:bookmarkEnd w:id="13"/>
+    </w:p>
+    <w:p>
+      <w:pPr>
+        <w:rPr>
+          <w:lang w:val="de-CH"/>
+        </w:rPr>
+      </w:pPr>
+    </w:p>
+    <w:p>
+      <w:pPr>
+        <w:pStyle w:val="berschrift1"/>
+        <w:rPr>
+          <w:lang w:val="de-CH"/>
+        </w:rPr>
+      </w:pPr>
+      <w:bookmarkStart w:id="14" w:name="_Toc501538356"/>
+      <w:r>
+        <w:rPr>
+          <w:lang w:val="de-CH"/>
+        </w:rPr>
+        <w:t>Tabellenverweis</w:t>
+      </w:r>
+      <w:bookmarkEnd w:id="14"/>
+    </w:p>
+    <w:p>
+      <w:pPr>
+        <w:rPr>
+          <w:lang w:val="de-CH"/>
+        </w:rPr>
+      </w:pPr>
+    </w:p>
+    <w:p>
+      <w:pPr>
+        <w:pStyle w:val="berschrift1"/>
+        <w:rPr>
           <w:lang w:val="de-CH"/>
         </w:rPr>
       </w:pPr>
@@ -2066,8 +2052,16 @@
         <w:lang w:val="de-CH"/>
       </w:rPr>
       <w:tab/>
-      <w:t>Philipp Gröbelbauer</w:t>
+      <w:t xml:space="preserve">Philipp </w:t>
     </w:r>
+    <w:proofErr w:type="spellStart"/>
+    <w:r>
+      <w:rPr>
+        <w:lang w:val="de-CH"/>
+      </w:rPr>
+      <w:t>Gröbelbauer</w:t>
+    </w:r>
+    <w:proofErr w:type="spellEnd"/>
   </w:p>
 </w:hdr>
 </file>
@@ -4603,7 +4597,7 @@
 </file>
 
 <file path=customXml/itemProps1.xml><?xml version="1.0" encoding="utf-8"?>
-<ds:datastoreItem xmlns:ds="http://schemas.openxmlformats.org/officeDocument/2006/customXml" ds:itemID="{46576494-1C85-4F68-899F-DFBBE6ECDADC}">
+<ds:datastoreItem xmlns:ds="http://schemas.openxmlformats.org/officeDocument/2006/customXml" ds:itemID="{37785102-0CCD-473B-BAF0-DF3824DF10D2}">
   <ds:schemaRefs>
     <ds:schemaRef ds:uri="http://schemas.openxmlformats.org/officeDocument/2006/bibliography"/>
   </ds:schemaRefs>

</xml_diff>

<commit_message>
fix references in science paper
</commit_message>
<xml_diff>
--- a/01_Dokumentation/00_Bericht/Wissenschaftlicher Artikel.docx
+++ b/01_Dokumentation/00_Bericht/Wissenschaftlicher Artikel.docx
@@ -3369,47 +3369,57 @@
             <v:path o:extrusionok="f" gradientshapeok="t" o:connecttype="rect"/>
             <o:lock v:ext="edit" aspectratio="t"/>
           </v:shapetype>
-          <v:shape id="_x0000_i1027" type="#_x0000_t75" style="width:496.5pt;height:151.5pt" o:ole="">
+          <v:shape id="_x0000_i1025" type="#_x0000_t75" style="width:496.5pt;height:151.5pt" o:ole="">
             <v:imagedata r:id="rId8" o:title="" cropbottom="-4507f" cropleft="2950f" cropright="3308f"/>
           </v:shape>
-          <o:OLEObject Type="Embed" ProgID="Visio.Drawing.15" ShapeID="_x0000_i1027" DrawAspect="Content" ObjectID="_1576244210" r:id="rId9"/>
+          <o:OLEObject Type="Embed" ProgID="Visio.Drawing.15" ShapeID="_x0000_i1025" DrawAspect="Content" ObjectID="_1576246233" r:id="rId9"/>
         </w:object>
       </w:r>
     </w:p>
     <w:p>
       <w:pPr>
         <w:pStyle w:val="Beschriftung"/>
+        <w:rPr>
+          <w:lang w:val="de-CH"/>
+        </w:rPr>
       </w:pPr>
       <w:bookmarkStart w:id="6" w:name="_Ref502502171"/>
       <w:r>
+        <w:rPr>
+          <w:lang w:val="de-CH"/>
+        </w:rPr>
         <w:t xml:space="preserve">Abbildung </w:t>
       </w:r>
-      <w:fldSimple w:instr=" SEQ Abbildung \* ARABIC ">
-        <w:r>
-          <w:rPr>
-            <w:noProof/>
-          </w:rPr>
-          <w:t>1</w:t>
-        </w:r>
-      </w:fldSimple>
-      <w:r>
-        <w:t xml:space="preserve"> </w:t>
-      </w:r>
-      <w:proofErr w:type="spellStart"/>
-      <w:r>
-        <w:t>Ablauf</w:t>
-      </w:r>
-      <w:proofErr w:type="spellEnd"/>
-      <w:r>
-        <w:t xml:space="preserve"> </w:t>
-      </w:r>
-      <w:proofErr w:type="spellStart"/>
-      <w:r>
-        <w:t>Versuch</w:t>
-      </w:r>
-      <w:proofErr w:type="spellEnd"/>
-      <w:r>
-        <w:t xml:space="preserve"> Vortex-Tunnel</w:t>
+      <w:r>
+        <w:fldChar w:fldCharType="begin"/>
+      </w:r>
+      <w:r>
+        <w:rPr>
+          <w:lang w:val="de-CH"/>
+        </w:rPr>
+        <w:instrText xml:space="preserve"> SEQ Abbildung \* ARABIC </w:instrText>
+      </w:r>
+      <w:r>
+        <w:fldChar w:fldCharType="separate"/>
+      </w:r>
+      <w:r>
+        <w:rPr>
+          <w:noProof/>
+          <w:lang w:val="de-CH"/>
+        </w:rPr>
+        <w:t>1</w:t>
+      </w:r>
+      <w:r>
+        <w:rPr>
+          <w:noProof/>
+        </w:rPr>
+        <w:fldChar w:fldCharType="end"/>
+      </w:r>
+      <w:r>
+        <w:rPr>
+          <w:lang w:val="de-CH"/>
+        </w:rPr>
+        <w:t xml:space="preserve"> Ablauf Versuch Vortex-Tunnel</w:t>
       </w:r>
       <w:bookmarkEnd w:id="6"/>
     </w:p>
@@ -3490,6 +3500,7 @@
           <w:id w:val="1296794435"/>
           <w:citation/>
         </w:sdtPr>
+        <w:sdtEndPr/>
         <w:sdtContent>
           <w:r>
             <w:rPr>
@@ -4543,8 +4554,6 @@
         </w:rPr>
         <w:br w:type="page"/>
       </w:r>
-      <w:bookmarkStart w:id="18" w:name="_GoBack"/>
-      <w:bookmarkEnd w:id="18"/>
     </w:p>
     <w:p>
       <w:pPr>
@@ -4553,7 +4562,7 @@
           <w:lang w:val="de-CH"/>
         </w:rPr>
       </w:pPr>
-      <w:bookmarkStart w:id="19" w:name="_Toc502502199"/>
+      <w:bookmarkStart w:id="18" w:name="_Toc502502199"/>
       <w:r>
         <w:rPr>
           <w:lang w:val="de-CH"/>
@@ -4561,7 +4570,7 @@
         <w:lastRenderedPageBreak/>
         <w:t>Interpretation der Resultate</w:t>
       </w:r>
-      <w:bookmarkEnd w:id="19"/>
+      <w:bookmarkEnd w:id="18"/>
     </w:p>
     <w:p>
       <w:pPr>
@@ -4584,16 +4593,16 @@
           <w:lang w:val="de-CH"/>
         </w:rPr>
       </w:pPr>
-      <w:bookmarkStart w:id="20" w:name="_Toc500325061"/>
-      <w:bookmarkStart w:id="21" w:name="_Toc502502200"/>
+      <w:bookmarkStart w:id="19" w:name="_Toc500325061"/>
+      <w:bookmarkStart w:id="20" w:name="_Toc502502200"/>
       <w:r>
         <w:rPr>
           <w:lang w:val="de-CH"/>
         </w:rPr>
         <w:t>Effekt wird kleiner bei mehreren Durchläufen</w:t>
       </w:r>
+      <w:bookmarkEnd w:id="19"/>
       <w:bookmarkEnd w:id="20"/>
-      <w:bookmarkEnd w:id="21"/>
     </w:p>
     <w:p>
       <w:pPr>
@@ -4692,7 +4701,7 @@
           <w:lang w:val="de-CH"/>
         </w:rPr>
       </w:pPr>
-      <w:bookmarkStart w:id="22" w:name="_Toc502501978"/>
+      <w:bookmarkStart w:id="21" w:name="_Toc502501978"/>
       <w:r>
         <w:rPr>
           <w:lang w:val="de-CH"/>
@@ -4727,25 +4736,25 @@
         </w:rPr>
         <w:t xml:space="preserve"> Stärke des Gleichgewichtsverlustes anhand Mittelwerte</w:t>
       </w:r>
+      <w:bookmarkEnd w:id="21"/>
+    </w:p>
+    <w:p>
+      <w:pPr>
+        <w:pStyle w:val="berschrift2"/>
+        <w:rPr>
+          <w:lang w:val="de-CH"/>
+        </w:rPr>
+      </w:pPr>
+      <w:bookmarkStart w:id="22" w:name="_Toc500325062"/>
+      <w:bookmarkStart w:id="23" w:name="_Toc502502201"/>
+      <w:r>
+        <w:rPr>
+          <w:lang w:val="de-CH"/>
+        </w:rPr>
+        <w:t>Enger Tunneldurchmesser ist effektsteigernd</w:t>
+      </w:r>
       <w:bookmarkEnd w:id="22"/>
-    </w:p>
-    <w:p>
-      <w:pPr>
-        <w:pStyle w:val="berschrift2"/>
-        <w:rPr>
-          <w:lang w:val="de-CH"/>
-        </w:rPr>
-      </w:pPr>
-      <w:bookmarkStart w:id="23" w:name="_Toc500325062"/>
-      <w:bookmarkStart w:id="24" w:name="_Toc502502201"/>
-      <w:r>
-        <w:rPr>
-          <w:lang w:val="de-CH"/>
-        </w:rPr>
-        <w:t>Enger Tunneldurchmesser ist effektsteigernd</w:t>
-      </w:r>
       <w:bookmarkEnd w:id="23"/>
-      <w:bookmarkEnd w:id="24"/>
     </w:p>
     <w:p>
       <w:pPr>
@@ -4758,7 +4767,67 @@
         <w:rPr>
           <w:lang w:val="de-CH"/>
         </w:rPr>
-        <w:t>Die Szenarien SZ1 und SZ2 beschäftigen sich mit der unterschiedlichen Effekt-Wahrnehmung bei der Vergrösserung (SZ1) bzw. der Verkleinerung (SZ2) des Tunneldurchmessers. Gemäss Testpersonen wurde in diesem Vergleich die grösste Effektsteigerung des ganzen Versuchsaufbaus festgestellt. So wird der kleinere Tunnel als massiv effektverstärkend gegenüber dem vergrösserten Tunnel wahrgenommen wie in der Tabelle unterhalb sichtbar ist:</w:t>
+        <w:t xml:space="preserve">Die Szenarien SZ1 und SZ2 beschäftigen sich mit der unterschiedlichen Effekt-Wahrnehmung bei der Vergrösserung (SZ1) bzw. der Verkleinerung (SZ2) des Tunneldurchmessers. Gemäss Testpersonen wurde in diesem Vergleich die grösste Effektsteigerung des ganzen Versuchsaufbaus festgestellt. So wird der kleinere Tunnel als massiv effektverstärkend gegenüber dem vergrösserten Tunnel </w:t>
+      </w:r>
+      <w:r>
+        <w:rPr>
+          <w:lang w:val="de-CH"/>
+        </w:rPr>
+        <w:t>wie in «</w:t>
+      </w:r>
+      <w:r>
+        <w:rPr>
+          <w:lang w:val="de-CH"/>
+        </w:rPr>
+        <w:fldChar w:fldCharType="begin"/>
+      </w:r>
+      <w:r>
+        <w:rPr>
+          <w:lang w:val="de-CH"/>
+        </w:rPr>
+        <w:instrText xml:space="preserve"> REF _Ref502504285 \h </w:instrText>
+      </w:r>
+      <w:r>
+        <w:rPr>
+          <w:lang w:val="de-CH"/>
+        </w:rPr>
+      </w:r>
+      <w:r>
+        <w:rPr>
+          <w:lang w:val="de-CH"/>
+        </w:rPr>
+        <w:fldChar w:fldCharType="separate"/>
+      </w:r>
+      <w:r>
+        <w:rPr>
+          <w:lang w:val="de-CH"/>
+        </w:rPr>
+        <w:t xml:space="preserve">Abbildung </w:t>
+      </w:r>
+      <w:r>
+        <w:rPr>
+          <w:noProof/>
+          <w:lang w:val="de-CH"/>
+        </w:rPr>
+        <w:t>4</w:t>
+      </w:r>
+      <w:r>
+        <w:rPr>
+          <w:lang w:val="de-CH"/>
+        </w:rPr>
+        <w:t xml:space="preserve"> Beeinflussung Gleichgewichtsverlust durch Tunneldurchmesser</w:t>
+      </w:r>
+      <w:r>
+        <w:rPr>
+          <w:lang w:val="de-CH"/>
+        </w:rPr>
+        <w:fldChar w:fldCharType="end"/>
+      </w:r>
+      <w:r>
+        <w:rPr>
+          <w:lang w:val="de-CH"/>
+        </w:rPr>
+        <w:t>» zu sehen ist.</w:t>
       </w:r>
     </w:p>
     <w:p>
@@ -4792,7 +4861,8 @@
           <w:lang w:val="de-CH"/>
         </w:rPr>
       </w:pPr>
-      <w:bookmarkStart w:id="25" w:name="_Toc502501979"/>
+      <w:bookmarkStart w:id="24" w:name="_Toc502501979"/>
+      <w:bookmarkStart w:id="25" w:name="_Ref502504285"/>
       <w:r>
         <w:rPr>
           <w:lang w:val="de-CH"/>
@@ -4827,6 +4897,7 @@
         </w:rPr>
         <w:t xml:space="preserve"> Beeinflussung Gleichgewichtsverlust durch Tunneldurchmesser</w:t>
       </w:r>
+      <w:bookmarkEnd w:id="24"/>
       <w:bookmarkEnd w:id="25"/>
     </w:p>
     <w:p>
@@ -4860,7 +4931,85 @@
         <w:rPr>
           <w:lang w:val="de-CH"/>
         </w:rPr>
-        <w:t xml:space="preserve">Die Szenarien SZ3 und SZ4 beschäftigen sich mit der unterschiedlichen Effekt-Wahrnehmung bei der Beschleunigung (SZ3) bzw. der Verlangsamung (SZ4) der Drehgeschwindigkeit des Tunnels. Gemäss Testpersonen wurde der Effekt bei einem schnelleren Tunnel stärker wahrgenommen. Der Effekt war jedoch nicht stark genug um der Effektverkleinerung (siehe weiter oben) vollständig entgegen zu wirken. Somit orten wir den optimalen Wert für die Geschwindigkeit zwischen dem Standard-Szenario und dem Beschleunigungs-Szenario (SZ3). </w:t>
+        <w:t>Die Szenarien SZ3 und SZ4 beschäftigen sich mit der unterschiedlichen Effekt-Wahrnehmung bei der Beschleunigung (SZ3) bzw. der Verlangsamung (SZ4) der Drehgeschwindigkeit des Tunnels. Gemäss Testpersonen wurde der Effekt bei einem schnelleren Tunnel stärker wahrgenommen</w:t>
+      </w:r>
+      <w:r>
+        <w:rPr>
+          <w:lang w:val="de-CH"/>
+        </w:rPr>
+        <w:t xml:space="preserve"> wie in «</w:t>
+      </w:r>
+      <w:r>
+        <w:rPr>
+          <w:lang w:val="de-CH"/>
+        </w:rPr>
+        <w:fldChar w:fldCharType="begin"/>
+      </w:r>
+      <w:r>
+        <w:rPr>
+          <w:lang w:val="de-CH"/>
+        </w:rPr>
+        <w:instrText xml:space="preserve"> REF _Ref502504352 \h </w:instrText>
+      </w:r>
+      <w:r>
+        <w:rPr>
+          <w:lang w:val="de-CH"/>
+        </w:rPr>
+      </w:r>
+      <w:r>
+        <w:rPr>
+          <w:lang w:val="de-CH"/>
+        </w:rPr>
+        <w:fldChar w:fldCharType="separate"/>
+      </w:r>
+      <w:r>
+        <w:rPr>
+          <w:lang w:val="de-CH"/>
+        </w:rPr>
+        <w:t xml:space="preserve">Abbildung </w:t>
+      </w:r>
+      <w:r>
+        <w:rPr>
+          <w:noProof/>
+          <w:lang w:val="de-CH"/>
+        </w:rPr>
+        <w:t>5</w:t>
+      </w:r>
+      <w:r>
+        <w:rPr>
+          <w:lang w:val="de-CH"/>
+        </w:rPr>
+        <w:t xml:space="preserve"> Beeinflussung Gleichgewichtssinn durch Tunnelgeschwindigkeit</w:t>
+      </w:r>
+      <w:r>
+        <w:rPr>
+          <w:lang w:val="de-CH"/>
+        </w:rPr>
+        <w:fldChar w:fldCharType="end"/>
+      </w:r>
+      <w:r>
+        <w:rPr>
+          <w:lang w:val="de-CH"/>
+        </w:rPr>
+        <w:t>» sichtbar ist</w:t>
+      </w:r>
+      <w:r>
+        <w:rPr>
+          <w:lang w:val="de-CH"/>
+        </w:rPr>
+        <w:t>. Der Effekt war jedoch nicht stark ge</w:t>
+      </w:r>
+      <w:r>
+        <w:rPr>
+          <w:lang w:val="de-CH"/>
+        </w:rPr>
+        <w:t xml:space="preserve">nug um der Effektverkleinerung </w:t>
+      </w:r>
+      <w:r>
+        <w:rPr>
+          <w:lang w:val="de-CH"/>
+        </w:rPr>
+        <w:t xml:space="preserve">vollständig entgegen zu wirken. Somit orten wir den optimalen Wert für die Geschwindigkeit zwischen dem Standard-Szenario und dem Beschleunigungs-Szenario (SZ3). </w:t>
       </w:r>
       <w:r>
         <w:rPr>
@@ -4902,6 +5051,7 @@
         </w:rPr>
       </w:pPr>
       <w:bookmarkStart w:id="28" w:name="_Toc502501980"/>
+      <w:bookmarkStart w:id="29" w:name="_Ref502504352"/>
       <w:r>
         <w:rPr>
           <w:lang w:val="de-CH"/>
@@ -4940,6 +5090,7 @@
         <w:t xml:space="preserve"> Beeinflussung Gleichgewichtssinn durch Tunnelgeschwindigkeit</w:t>
       </w:r>
       <w:bookmarkEnd w:id="28"/>
+      <w:bookmarkEnd w:id="29"/>
     </w:p>
     <w:p>
       <w:pPr>
@@ -4948,16 +5099,16 @@
           <w:lang w:val="de-CH"/>
         </w:rPr>
       </w:pPr>
-      <w:bookmarkStart w:id="29" w:name="_Toc500325064"/>
-      <w:bookmarkStart w:id="30" w:name="_Toc502502203"/>
+      <w:bookmarkStart w:id="30" w:name="_Toc500325064"/>
+      <w:bookmarkStart w:id="31" w:name="_Toc502502203"/>
       <w:r>
         <w:rPr>
           <w:lang w:val="de-CH"/>
         </w:rPr>
         <w:t>Viele Lichtquellen sind stärker als wenige starke Lichtquellen</w:t>
       </w:r>
-      <w:bookmarkEnd w:id="29"/>
       <w:bookmarkEnd w:id="30"/>
+      <w:bookmarkEnd w:id="31"/>
     </w:p>
     <w:p>
       <w:pPr>
@@ -4971,7 +5122,87 @@
         <w:rPr>
           <w:lang w:val="de-CH"/>
         </w:rPr>
-        <w:t xml:space="preserve">Die Szenarien SZ5 und SZ6 beschäftigen sich mit der unterschiedlichen Effekt-Wahrnehmung bei wenigen starken Lichtquellen (SZ5) bzw. bei vielen schwachen Lichtquellen (SZ6) im Tunnel. Gemäss Testpersonen wurde der Effekt bei vielen schwachen Lichtern stärker wahrgenommen. Der Effekt war jedoch nicht stark genug um der Effektverkleinerung (siehe weiter oben) vollständig entgegen zu wirken. Somit orten wir den optimalen Wert für die Lichtquellen zwischen dem Standard-Szenario und dem Viele-Schwache-Lichter Szenario (SZ6). </w:t>
+        <w:t>Die Szenarien SZ5 und SZ6 beschäftigen sich mit der unterschiedlichen Effekt-Wahrnehmung bei wenigen starken Lichtquellen (SZ5) bzw. bei vielen schwachen Lichtquellen (SZ6) im Tunnel. Gemäss Testpersonen wurde der Effekt bei vielen schwachen Lichtern stärker wahrgenommen</w:t>
+      </w:r>
+      <w:r>
+        <w:rPr>
+          <w:lang w:val="de-CH"/>
+        </w:rPr>
+        <w:t xml:space="preserve"> wie in «</w:t>
+      </w:r>
+      <w:r>
+        <w:rPr>
+          <w:lang w:val="de-CH"/>
+        </w:rPr>
+        <w:fldChar w:fldCharType="begin"/>
+      </w:r>
+      <w:r>
+        <w:rPr>
+          <w:lang w:val="de-CH"/>
+        </w:rPr>
+        <w:instrText xml:space="preserve"> REF _Ref502504392 \h </w:instrText>
+      </w:r>
+      <w:r>
+        <w:rPr>
+          <w:lang w:val="de-CH"/>
+        </w:rPr>
+      </w:r>
+      <w:r>
+        <w:rPr>
+          <w:lang w:val="de-CH"/>
+        </w:rPr>
+        <w:fldChar w:fldCharType="separate"/>
+      </w:r>
+      <w:r>
+        <w:rPr>
+          <w:lang w:val="de-CH"/>
+        </w:rPr>
+        <w:t xml:space="preserve">Abbildung </w:t>
+      </w:r>
+      <w:r>
+        <w:rPr>
+          <w:noProof/>
+          <w:lang w:val="de-CH"/>
+        </w:rPr>
+        <w:t>6</w:t>
+      </w:r>
+      <w:r>
+        <w:rPr>
+          <w:lang w:val="de-CH"/>
+        </w:rPr>
+        <w:t xml:space="preserve"> Beeinflussung Gleichgewichtssinn durch L</w:t>
+      </w:r>
+      <w:r>
+        <w:rPr>
+          <w:lang w:val="de-CH"/>
+        </w:rPr>
+        <w:t>ichtquellen im Tunnel</w:t>
+      </w:r>
+      <w:r>
+        <w:rPr>
+          <w:lang w:val="de-CH"/>
+        </w:rPr>
+        <w:fldChar w:fldCharType="end"/>
+      </w:r>
+      <w:r>
+        <w:rPr>
+          <w:lang w:val="de-CH"/>
+        </w:rPr>
+        <w:t>» sichtbar ist</w:t>
+      </w:r>
+      <w:r>
+        <w:rPr>
+          <w:lang w:val="de-CH"/>
+        </w:rPr>
+        <w:t>. Der Effekt war jedoch nicht stark genug um der Effektverkleinerung (siehe weiter oben) vollständig ent</w:t>
+      </w:r>
+      <w:bookmarkStart w:id="32" w:name="_GoBack"/>
+      <w:bookmarkEnd w:id="32"/>
+      <w:r>
+        <w:rPr>
+          <w:lang w:val="de-CH"/>
+        </w:rPr>
+        <w:t xml:space="preserve">gegen zu wirken. Somit orten wir den optimalen Wert für die Lichtquellen zwischen dem Standard-Szenario und dem Viele-Schwache-Lichter Szenario (SZ6). </w:t>
       </w:r>
       <w:r>
         <w:rPr>
@@ -5012,7 +5243,8 @@
           <w:lang w:val="de-CH"/>
         </w:rPr>
       </w:pPr>
-      <w:bookmarkStart w:id="31" w:name="_Toc502501981"/>
+      <w:bookmarkStart w:id="33" w:name="_Toc502501981"/>
+      <w:bookmarkStart w:id="34" w:name="_Ref502504392"/>
       <w:r>
         <w:rPr>
           <w:lang w:val="de-CH"/>
@@ -5053,7 +5285,8 @@
         </w:rPr>
         <w:t>ichtquellen im Tunnel</w:t>
       </w:r>
-      <w:bookmarkEnd w:id="31"/>
+      <w:bookmarkEnd w:id="33"/>
+      <w:bookmarkEnd w:id="34"/>
     </w:p>
     <w:p>
       <w:pPr>
@@ -5075,8 +5308,8 @@
           <w:lang w:val="de-CH"/>
         </w:rPr>
       </w:pPr>
-      <w:bookmarkStart w:id="32" w:name="_Toc500325065"/>
-      <w:bookmarkStart w:id="33" w:name="_Toc502502204"/>
+      <w:bookmarkStart w:id="35" w:name="_Toc500325065"/>
+      <w:bookmarkStart w:id="36" w:name="_Toc502502204"/>
       <w:r>
         <w:rPr>
           <w:lang w:val="de-CH"/>
@@ -5084,8 +5317,8 @@
         <w:lastRenderedPageBreak/>
         <w:t>Erkenntnisse aus Versuchsbeobachtungen</w:t>
       </w:r>
-      <w:bookmarkEnd w:id="32"/>
-      <w:bookmarkEnd w:id="33"/>
+      <w:bookmarkEnd w:id="35"/>
+      <w:bookmarkEnd w:id="36"/>
     </w:p>
     <w:p>
       <w:pPr>
@@ -5370,8 +5603,8 @@
           <w:lang w:val="de-CH"/>
         </w:rPr>
       </w:pPr>
-      <w:bookmarkStart w:id="34" w:name="_Toc500325066"/>
-      <w:bookmarkStart w:id="35" w:name="_Toc502502205"/>
+      <w:bookmarkStart w:id="37" w:name="_Toc500325066"/>
+      <w:bookmarkStart w:id="38" w:name="_Toc502502205"/>
       <w:r>
         <w:rPr>
           <w:lang w:val="de-CH"/>
@@ -5379,8 +5612,8 @@
         <w:lastRenderedPageBreak/>
         <w:t>Verbesserungsvorschläge der Testprobanden</w:t>
       </w:r>
-      <w:bookmarkEnd w:id="34"/>
-      <w:bookmarkEnd w:id="35"/>
+      <w:bookmarkEnd w:id="37"/>
+      <w:bookmarkEnd w:id="38"/>
     </w:p>
     <w:p>
       <w:pPr>
@@ -5602,7 +5835,7 @@
           <w:lang w:val="de-CH"/>
         </w:rPr>
       </w:pPr>
-      <w:bookmarkStart w:id="36" w:name="_Toc502502206"/>
+      <w:bookmarkStart w:id="39" w:name="_Toc502502206"/>
       <w:r>
         <w:rPr>
           <w:lang w:val="de-CH"/>
@@ -5610,7 +5843,7 @@
         <w:lastRenderedPageBreak/>
         <w:t>Fazit</w:t>
       </w:r>
-      <w:bookmarkEnd w:id="36"/>
+      <w:bookmarkEnd w:id="39"/>
     </w:p>
     <w:p>
       <w:pPr>
@@ -5681,14 +5914,14 @@
           <w:lang w:val="de-CH"/>
         </w:rPr>
       </w:pPr>
-      <w:bookmarkStart w:id="37" w:name="_Toc502502207"/>
+      <w:bookmarkStart w:id="40" w:name="_Toc502502207"/>
       <w:r>
         <w:rPr>
           <w:lang w:val="de-CH"/>
         </w:rPr>
         <w:t>Ausblick</w:t>
       </w:r>
-      <w:bookmarkEnd w:id="37"/>
+      <w:bookmarkEnd w:id="40"/>
     </w:p>
     <w:p>
       <w:pPr>
@@ -5744,7 +5977,7 @@
           <w:lang w:val="de-CH"/>
         </w:rPr>
       </w:pPr>
-      <w:bookmarkStart w:id="38" w:name="_Toc502502208"/>
+      <w:bookmarkStart w:id="41" w:name="_Toc502502208"/>
       <w:r>
         <w:rPr>
           <w:lang w:val="de-CH"/>
@@ -5752,7 +5985,7 @@
         <w:lastRenderedPageBreak/>
         <w:t>Glossar</w:t>
       </w:r>
-      <w:bookmarkEnd w:id="38"/>
+      <w:bookmarkEnd w:id="41"/>
     </w:p>
     <w:p>
       <w:pPr>
@@ -6023,7 +6256,7 @@
         </w:rPr>
       </w:pPr>
     </w:p>
-    <w:bookmarkStart w:id="39" w:name="_Toc502502209" w:displacedByCustomXml="next"/>
+    <w:bookmarkStart w:id="42" w:name="_Toc502502209" w:displacedByCustomXml="next"/>
     <w:sdt>
       <w:sdtPr>
         <w:rPr>
@@ -6053,7 +6286,7 @@
           <w:r>
             <w:t>Literaturverzeichnis</w:t>
           </w:r>
-          <w:bookmarkEnd w:id="39"/>
+          <w:bookmarkEnd w:id="42"/>
           <w:proofErr w:type="spellEnd"/>
         </w:p>
         <w:sdt>
@@ -6294,7 +6527,7 @@
           <w:lang w:val="de-CH"/>
         </w:rPr>
       </w:pPr>
-      <w:bookmarkStart w:id="40" w:name="_Toc502502210"/>
+      <w:bookmarkStart w:id="43" w:name="_Toc502502210"/>
       <w:r>
         <w:rPr>
           <w:lang w:val="de-CH"/>
@@ -6302,7 +6535,7 @@
         <w:lastRenderedPageBreak/>
         <w:t>Bildverweis</w:t>
       </w:r>
-      <w:bookmarkEnd w:id="40"/>
+      <w:bookmarkEnd w:id="43"/>
     </w:p>
     <w:p>
       <w:pPr>
@@ -6687,14 +6920,14 @@
           <w:lang w:val="de-CH"/>
         </w:rPr>
       </w:pPr>
-      <w:bookmarkStart w:id="41" w:name="_Toc502502211"/>
+      <w:bookmarkStart w:id="44" w:name="_Toc502502211"/>
       <w:r>
         <w:rPr>
           <w:lang w:val="de-CH"/>
         </w:rPr>
         <w:t>Tabellenverweis</w:t>
       </w:r>
-      <w:bookmarkEnd w:id="41"/>
+      <w:bookmarkEnd w:id="44"/>
     </w:p>
     <w:p>
       <w:pPr>
@@ -13690,7 +13923,7 @@
 </file>
 
 <file path=customXml/itemProps1.xml><?xml version="1.0" encoding="utf-8"?>
-<ds:datastoreItem xmlns:ds="http://schemas.openxmlformats.org/officeDocument/2006/customXml" ds:itemID="{B70D21E8-70FD-4F0E-AE07-E9119FE2999A}">
+<ds:datastoreItem xmlns:ds="http://schemas.openxmlformats.org/officeDocument/2006/customXml" ds:itemID="{FD5B37C2-7BAE-4B42-AEC3-7691480D26C6}">
   <ds:schemaRefs>
     <ds:schemaRef ds:uri="http://schemas.openxmlformats.org/officeDocument/2006/bibliography"/>
   </ds:schemaRefs>

</xml_diff>

<commit_message>
potential final change scientific paper
</commit_message>
<xml_diff>
--- a/01_Dokumentation/00_Bericht/Wissenschaftlicher Artikel.docx
+++ b/01_Dokumentation/00_Bericht/Wissenschaftlicher Artikel.docx
@@ -2860,12 +2860,16 @@
           <w:ilvl w:val="0"/>
           <w:numId w:val="18"/>
         </w:numPr>
-      </w:pPr>
-      <w:proofErr w:type="spellStart"/>
-      <w:r>
+        <w:rPr>
+          <w:lang w:val="de-CH"/>
+        </w:rPr>
+      </w:pPr>
+      <w:r>
+        <w:rPr>
+          <w:lang w:val="de-CH"/>
+        </w:rPr>
         <w:t>Abschnitt-Länge</w:t>
       </w:r>
-      <w:proofErr w:type="spellEnd"/>
     </w:p>
     <w:p>
       <w:pPr>
@@ -2874,12 +2878,16 @@
           <w:ilvl w:val="0"/>
           <w:numId w:val="18"/>
         </w:numPr>
-      </w:pPr>
-      <w:proofErr w:type="spellStart"/>
-      <w:r>
+        <w:rPr>
+          <w:lang w:val="de-CH"/>
+        </w:rPr>
+      </w:pPr>
+      <w:r>
+        <w:rPr>
+          <w:lang w:val="de-CH"/>
+        </w:rPr>
         <w:t>Wandtextur</w:t>
       </w:r>
-      <w:proofErr w:type="spellEnd"/>
     </w:p>
     <w:p>
       <w:pPr>
@@ -2888,20 +2896,16 @@
           <w:ilvl w:val="0"/>
           <w:numId w:val="18"/>
         </w:numPr>
-      </w:pPr>
-      <w:proofErr w:type="spellStart"/>
-      <w:r>
-        <w:t>Drehgeschwindigkeit</w:t>
-      </w:r>
-      <w:proofErr w:type="spellEnd"/>
-      <w:r>
-        <w:t xml:space="preserve"> </w:t>
-      </w:r>
-      <w:proofErr w:type="spellStart"/>
-      <w:r>
-        <w:t>Textur</w:t>
-      </w:r>
-      <w:proofErr w:type="spellEnd"/>
+        <w:rPr>
+          <w:lang w:val="de-CH"/>
+        </w:rPr>
+      </w:pPr>
+      <w:r>
+        <w:rPr>
+          <w:lang w:val="de-CH"/>
+        </w:rPr>
+        <w:t>Drehgeschwindigkeit Textur</w:t>
+      </w:r>
     </w:p>
     <w:p>
       <w:pPr>
@@ -2910,20 +2914,16 @@
           <w:ilvl w:val="0"/>
           <w:numId w:val="18"/>
         </w:numPr>
-      </w:pPr>
-      <w:proofErr w:type="spellStart"/>
-      <w:r>
-        <w:t>Anzahl</w:t>
-      </w:r>
-      <w:proofErr w:type="spellEnd"/>
-      <w:r>
-        <w:t xml:space="preserve"> </w:t>
-      </w:r>
-      <w:proofErr w:type="spellStart"/>
-      <w:r>
-        <w:t>Lichter</w:t>
-      </w:r>
-      <w:proofErr w:type="spellEnd"/>
+        <w:rPr>
+          <w:lang w:val="de-CH"/>
+        </w:rPr>
+      </w:pPr>
+      <w:r>
+        <w:rPr>
+          <w:lang w:val="de-CH"/>
+        </w:rPr>
+        <w:t>Anzahl Lichter</w:t>
+      </w:r>
     </w:p>
     <w:p>
       <w:pPr>
@@ -2932,12 +2932,16 @@
           <w:ilvl w:val="0"/>
           <w:numId w:val="18"/>
         </w:numPr>
-      </w:pPr>
-      <w:proofErr w:type="spellStart"/>
-      <w:r>
+        <w:rPr>
+          <w:lang w:val="de-CH"/>
+        </w:rPr>
+      </w:pPr>
+      <w:r>
+        <w:rPr>
+          <w:lang w:val="de-CH"/>
+        </w:rPr>
         <w:t>Lichteigenschaften</w:t>
       </w:r>
-      <w:proofErr w:type="spellEnd"/>
     </w:p>
     <w:p>
       <w:pPr>
@@ -2946,20 +2950,16 @@
           <w:ilvl w:val="0"/>
           <w:numId w:val="18"/>
         </w:numPr>
-      </w:pPr>
-      <w:proofErr w:type="spellStart"/>
-      <w:r>
-        <w:t>Drehgeschwindigkeit</w:t>
-      </w:r>
-      <w:proofErr w:type="spellEnd"/>
-      <w:r>
-        <w:t xml:space="preserve"> der </w:t>
-      </w:r>
-      <w:proofErr w:type="spellStart"/>
-      <w:r>
-        <w:t>Lichter</w:t>
-      </w:r>
-      <w:proofErr w:type="spellEnd"/>
+        <w:rPr>
+          <w:lang w:val="de-CH"/>
+        </w:rPr>
+      </w:pPr>
+      <w:r>
+        <w:rPr>
+          <w:lang w:val="de-CH"/>
+        </w:rPr>
+        <w:t>Drehgeschwindigkeit der Lichter</w:t>
+      </w:r>
     </w:p>
     <w:p>
       <w:pPr>
@@ -3159,23 +3159,16 @@
           <w:ilvl w:val="0"/>
           <w:numId w:val="18"/>
         </w:numPr>
-      </w:pPr>
-      <w:proofErr w:type="spellStart"/>
-      <w:r>
-        <w:t>Keine</w:t>
-      </w:r>
-      <w:proofErr w:type="spellEnd"/>
-      <w:r>
-        <w:t xml:space="preserve"> </w:t>
-      </w:r>
-      <w:proofErr w:type="spellStart"/>
-      <w:r>
-        <w:t>E</w:t>
-      </w:r>
-      <w:r>
-        <w:t>pilepsie</w:t>
-      </w:r>
-      <w:proofErr w:type="spellEnd"/>
+        <w:rPr>
+          <w:lang w:val="de-CH"/>
+        </w:rPr>
+      </w:pPr>
+      <w:r>
+        <w:rPr>
+          <w:lang w:val="de-CH"/>
+        </w:rPr>
+        <w:t>Keine Epilepsie</w:t>
+      </w:r>
     </w:p>
     <w:p>
       <w:pPr>
@@ -3184,20 +3177,16 @@
           <w:ilvl w:val="0"/>
           <w:numId w:val="18"/>
         </w:numPr>
-      </w:pPr>
-      <w:proofErr w:type="spellStart"/>
-      <w:r>
-        <w:t>Keine</w:t>
-      </w:r>
-      <w:proofErr w:type="spellEnd"/>
-      <w:r>
-        <w:t xml:space="preserve"> </w:t>
-      </w:r>
-      <w:proofErr w:type="spellStart"/>
-      <w:r>
-        <w:t>Herzschrittmacher</w:t>
-      </w:r>
-      <w:proofErr w:type="spellEnd"/>
+        <w:rPr>
+          <w:lang w:val="de-CH"/>
+        </w:rPr>
+      </w:pPr>
+      <w:r>
+        <w:rPr>
+          <w:lang w:val="de-CH"/>
+        </w:rPr>
+        <w:t>Keine Herzschrittmacher</w:t>
+      </w:r>
     </w:p>
     <w:p>
       <w:sdt>
@@ -3372,7 +3361,7 @@
           <v:shape id="_x0000_i1025" type="#_x0000_t75" style="width:496.5pt;height:151.5pt" o:ole="">
             <v:imagedata r:id="rId8" o:title="" cropbottom="-4507f" cropleft="2950f" cropright="3308f"/>
           </v:shape>
-          <o:OLEObject Type="Embed" ProgID="Visio.Drawing.15" ShapeID="_x0000_i1025" DrawAspect="Content" ObjectID="_1576484412" r:id="rId9"/>
+          <o:OLEObject Type="Embed" ProgID="Visio.Drawing.15" ShapeID="_x0000_i1025" DrawAspect="Content" ObjectID="_1576494913" r:id="rId9"/>
         </w:object>
       </w:r>
     </w:p>
@@ -3572,12 +3561,6 @@
         <w:rPr>
           <w:lang w:val="de-CH"/>
         </w:rPr>
-        <w:t xml:space="preserve">Bild </w:t>
-      </w:r>
-      <w:r>
-        <w:rPr>
-          <w:lang w:val="de-CH"/>
-        </w:rPr>
         <w:fldChar w:fldCharType="begin"/>
       </w:r>
       <w:r>
@@ -4534,20 +4517,1359 @@
           <w:lang w:val="de-CH"/>
         </w:rPr>
       </w:pPr>
-      <w:r>
-        <w:rPr>
-          <w:lang w:val="de-CH"/>
-        </w:rPr>
-        <w:br/>
-      </w:r>
-      <w:r>
-        <w:rPr>
-          <w:color w:val="FF0000"/>
-          <w:sz w:val="220"/>
-          <w:lang w:val="de-CH"/>
-        </w:rPr>
-        <w:t>TODO</w:t>
-      </w:r>
+    </w:p>
+    <w:p>
+      <w:pPr>
+        <w:rPr>
+          <w:lang w:val="de-CH"/>
+        </w:rPr>
+      </w:pPr>
+      <w:r>
+        <w:rPr>
+          <w:lang w:val="de-CH"/>
+        </w:rPr>
+        <w:t>Der Versuch wurde mit 13 Testprobanden durchgeführt, wobei diese nach jedem Szenario auf einem Fragebogen folgende Fragestellungen auf einer Skala von 1 (wenig) -10 (stark) bewerten mussten:</w:t>
+      </w:r>
+    </w:p>
+    <w:p>
+      <w:pPr>
+        <w:pStyle w:val="Listenabsatz"/>
+        <w:numPr>
+          <w:ilvl w:val="0"/>
+          <w:numId w:val="24"/>
+        </w:numPr>
+        <w:rPr>
+          <w:lang w:val="de-CH"/>
+        </w:rPr>
+      </w:pPr>
+      <w:r>
+        <w:rPr>
+          <w:lang w:val="de-CH"/>
+        </w:rPr>
+        <w:t xml:space="preserve">Mein Gleichgewichtssinn </w:t>
+      </w:r>
+      <w:r>
+        <w:rPr>
+          <w:lang w:val="de-CH"/>
+        </w:rPr>
+        <w:t xml:space="preserve">im Vortex Tunnel </w:t>
+      </w:r>
+      <w:r>
+        <w:rPr>
+          <w:lang w:val="de-CH"/>
+        </w:rPr>
+        <w:t>war beeinträchtigt</w:t>
+      </w:r>
+    </w:p>
+    <w:p>
+      <w:pPr>
+        <w:pStyle w:val="Listenabsatz"/>
+        <w:numPr>
+          <w:ilvl w:val="0"/>
+          <w:numId w:val="24"/>
+        </w:numPr>
+        <w:rPr>
+          <w:lang w:val="de-CH"/>
+        </w:rPr>
+      </w:pPr>
+      <w:r>
+        <w:rPr>
+          <w:lang w:val="de-CH"/>
+        </w:rPr>
+        <w:t>Mir wurde übel</w:t>
+      </w:r>
+    </w:p>
+    <w:p>
+      <w:pPr>
+        <w:pStyle w:val="Listenabsatz"/>
+        <w:numPr>
+          <w:ilvl w:val="0"/>
+          <w:numId w:val="24"/>
+        </w:numPr>
+        <w:rPr>
+          <w:lang w:val="de-CH"/>
+        </w:rPr>
+      </w:pPr>
+      <w:r>
+        <w:rPr>
+          <w:lang w:val="de-CH"/>
+        </w:rPr>
+        <w:t>Ich hatte das Gefühl nach links zu fallen (vor dem Richtungswechsel)</w:t>
+      </w:r>
+    </w:p>
+    <w:p>
+      <w:pPr>
+        <w:pStyle w:val="Listenabsatz"/>
+        <w:numPr>
+          <w:ilvl w:val="0"/>
+          <w:numId w:val="24"/>
+        </w:numPr>
+        <w:rPr>
+          <w:lang w:val="de-CH"/>
+        </w:rPr>
+      </w:pPr>
+      <w:r>
+        <w:rPr>
+          <w:lang w:val="de-CH"/>
+        </w:rPr>
+        <w:t>Ich hatte das Gefühl nach rechts zu fallen (vor dem Richtungswechsel)</w:t>
+      </w:r>
+    </w:p>
+    <w:p>
+      <w:pPr>
+        <w:pStyle w:val="Listenabsatz"/>
+        <w:numPr>
+          <w:ilvl w:val="0"/>
+          <w:numId w:val="24"/>
+        </w:numPr>
+        <w:rPr>
+          <w:lang w:val="de-CH"/>
+        </w:rPr>
+      </w:pPr>
+      <w:r>
+        <w:rPr>
+          <w:lang w:val="de-CH"/>
+        </w:rPr>
+        <w:t>Ich war stark von der Stütze / einem Hilfsmittel abhängig</w:t>
+      </w:r>
+    </w:p>
+    <w:p>
+      <w:pPr>
+        <w:pStyle w:val="Listenabsatz"/>
+        <w:numPr>
+          <w:ilvl w:val="0"/>
+          <w:numId w:val="24"/>
+        </w:numPr>
+        <w:rPr>
+          <w:lang w:val="de-CH"/>
+        </w:rPr>
+      </w:pPr>
+      <w:r>
+        <w:rPr>
+          <w:lang w:val="de-CH"/>
+        </w:rPr>
+        <w:t>Mein Gleichgewichtssinn hat sich im Verlaufe der Simulation verbessert</w:t>
+      </w:r>
+    </w:p>
+    <w:p>
+      <w:pPr>
+        <w:rPr>
+          <w:lang w:val="de-CH"/>
+        </w:rPr>
+      </w:pPr>
+      <w:r>
+        <w:rPr>
+          <w:lang w:val="de-CH"/>
+        </w:rPr>
+        <w:t>Zur Auswertung wurde der Mittelwert der Antworten (siehe «</w:t>
+      </w:r>
+      <w:r>
+        <w:rPr>
+          <w:lang w:val="de-CH"/>
+        </w:rPr>
+        <w:fldChar w:fldCharType="begin"/>
+      </w:r>
+      <w:r>
+        <w:rPr>
+          <w:lang w:val="de-CH"/>
+        </w:rPr>
+        <w:instrText xml:space="preserve"> REF _Ref502752546 \h </w:instrText>
+      </w:r>
+      <w:r>
+        <w:rPr>
+          <w:lang w:val="de-CH"/>
+        </w:rPr>
+      </w:r>
+      <w:r>
+        <w:rPr>
+          <w:lang w:val="de-CH"/>
+        </w:rPr>
+        <w:fldChar w:fldCharType="separate"/>
+      </w:r>
+      <w:r>
+        <w:rPr>
+          <w:lang w:val="de-CH"/>
+        </w:rPr>
+        <w:t xml:space="preserve">Tabelle </w:t>
+      </w:r>
+      <w:r>
+        <w:rPr>
+          <w:noProof/>
+          <w:lang w:val="de-CH"/>
+        </w:rPr>
+        <w:t>1</w:t>
+      </w:r>
+      <w:r>
+        <w:rPr>
+          <w:lang w:val="de-CH"/>
+        </w:rPr>
+        <w:t xml:space="preserve"> Mittelwerte der Fragestellungen</w:t>
+      </w:r>
+      <w:r>
+        <w:rPr>
+          <w:lang w:val="de-CH"/>
+        </w:rPr>
+        <w:fldChar w:fldCharType="end"/>
+      </w:r>
+      <w:r>
+        <w:rPr>
+          <w:lang w:val="de-CH"/>
+        </w:rPr>
+        <w:t xml:space="preserve">») verwendet. </w:t>
+      </w:r>
+    </w:p>
+    <w:tbl>
+      <w:tblPr>
+        <w:tblStyle w:val="Tabellenraster"/>
+        <w:tblW w:w="0" w:type="auto"/>
+        <w:tblLook w:val="04A0" w:firstRow="1" w:lastRow="0" w:firstColumn="1" w:lastColumn="0" w:noHBand="0" w:noVBand="1"/>
+      </w:tblPr>
+      <w:tblGrid>
+        <w:gridCol w:w="1443"/>
+        <w:gridCol w:w="1782"/>
+        <w:gridCol w:w="1031"/>
+        <w:gridCol w:w="835"/>
+        <w:gridCol w:w="889"/>
+        <w:gridCol w:w="1422"/>
+        <w:gridCol w:w="1660"/>
+      </w:tblGrid>
+      <w:tr>
+        <w:tc>
+          <w:tcPr>
+            <w:tcW w:w="1294" w:type="dxa"/>
+          </w:tcPr>
+          <w:p>
+            <w:pPr>
+              <w:rPr>
+                <w:b/>
+                <w:lang w:val="de-CH"/>
+              </w:rPr>
+            </w:pPr>
+            <w:r>
+              <w:rPr>
+                <w:b/>
+                <w:lang w:val="de-CH"/>
+              </w:rPr>
+              <w:t>Szenario / Fragestellung</w:t>
+            </w:r>
+          </w:p>
+        </w:tc>
+        <w:tc>
+          <w:tcPr>
+            <w:tcW w:w="1294" w:type="dxa"/>
+          </w:tcPr>
+          <w:p>
+            <w:pPr>
+              <w:rPr>
+                <w:b/>
+                <w:lang w:val="de-CH"/>
+              </w:rPr>
+            </w:pPr>
+            <w:r>
+              <w:rPr>
+                <w:b/>
+                <w:lang w:val="de-CH"/>
+              </w:rPr>
+              <w:t>Beeinträchtigung Gleichgewichts-Sinn</w:t>
+            </w:r>
+          </w:p>
+        </w:tc>
+        <w:tc>
+          <w:tcPr>
+            <w:tcW w:w="1294" w:type="dxa"/>
+          </w:tcPr>
+          <w:p>
+            <w:pPr>
+              <w:rPr>
+                <w:b/>
+                <w:lang w:val="de-CH"/>
+              </w:rPr>
+            </w:pPr>
+            <w:r>
+              <w:rPr>
+                <w:b/>
+                <w:lang w:val="de-CH"/>
+              </w:rPr>
+              <w:t>Übelkeit</w:t>
+            </w:r>
+          </w:p>
+        </w:tc>
+        <w:tc>
+          <w:tcPr>
+            <w:tcW w:w="1295" w:type="dxa"/>
+          </w:tcPr>
+          <w:p>
+            <w:pPr>
+              <w:rPr>
+                <w:b/>
+                <w:lang w:val="de-CH"/>
+              </w:rPr>
+            </w:pPr>
+            <w:r>
+              <w:rPr>
+                <w:b/>
+                <w:lang w:val="de-CH"/>
+              </w:rPr>
+              <w:t>Fallen nach Links</w:t>
+            </w:r>
+          </w:p>
+        </w:tc>
+        <w:tc>
+          <w:tcPr>
+            <w:tcW w:w="1295" w:type="dxa"/>
+          </w:tcPr>
+          <w:p>
+            <w:pPr>
+              <w:rPr>
+                <w:b/>
+                <w:lang w:val="de-CH"/>
+              </w:rPr>
+            </w:pPr>
+            <w:r>
+              <w:rPr>
+                <w:b/>
+                <w:lang w:val="de-CH"/>
+              </w:rPr>
+              <w:t xml:space="preserve">Fallen </w:t>
+            </w:r>
+            <w:proofErr w:type="spellStart"/>
+            <w:r>
+              <w:rPr>
+                <w:b/>
+                <w:lang w:val="de-CH"/>
+              </w:rPr>
+              <w:t>nach Rechts</w:t>
+            </w:r>
+            <w:proofErr w:type="spellEnd"/>
+          </w:p>
+        </w:tc>
+        <w:tc>
+          <w:tcPr>
+            <w:tcW w:w="1295" w:type="dxa"/>
+          </w:tcPr>
+          <w:p>
+            <w:pPr>
+              <w:rPr>
+                <w:b/>
+                <w:lang w:val="de-CH"/>
+              </w:rPr>
+            </w:pPr>
+            <w:r>
+              <w:rPr>
+                <w:b/>
+                <w:lang w:val="de-CH"/>
+              </w:rPr>
+              <w:t>Abhängigkeit Gehhilfe</w:t>
+            </w:r>
+          </w:p>
+        </w:tc>
+        <w:tc>
+          <w:tcPr>
+            <w:tcW w:w="1295" w:type="dxa"/>
+          </w:tcPr>
+          <w:p>
+            <w:pPr>
+              <w:rPr>
+                <w:b/>
+                <w:lang w:val="de-CH"/>
+              </w:rPr>
+            </w:pPr>
+            <w:r>
+              <w:rPr>
+                <w:b/>
+                <w:lang w:val="de-CH"/>
+              </w:rPr>
+              <w:t>Verbesserung Gleichgewichts-Sinn</w:t>
+            </w:r>
+          </w:p>
+        </w:tc>
+      </w:tr>
+      <w:tr>
+        <w:tc>
+          <w:tcPr>
+            <w:tcW w:w="1294" w:type="dxa"/>
+          </w:tcPr>
+          <w:p>
+            <w:pPr>
+              <w:rPr>
+                <w:lang w:val="de-CH"/>
+              </w:rPr>
+            </w:pPr>
+            <w:r>
+              <w:rPr>
+                <w:lang w:val="de-CH"/>
+              </w:rPr>
+              <w:t>Standard</w:t>
+            </w:r>
+          </w:p>
+        </w:tc>
+        <w:tc>
+          <w:tcPr>
+            <w:tcW w:w="1294" w:type="dxa"/>
+          </w:tcPr>
+          <w:p>
+            <w:pPr>
+              <w:rPr>
+                <w:lang w:val="de-CH"/>
+              </w:rPr>
+            </w:pPr>
+            <w:r>
+              <w:rPr>
+                <w:lang w:val="de-CH"/>
+              </w:rPr>
+              <w:t>5.615</w:t>
+            </w:r>
+          </w:p>
+        </w:tc>
+        <w:tc>
+          <w:tcPr>
+            <w:tcW w:w="1294" w:type="dxa"/>
+          </w:tcPr>
+          <w:p>
+            <w:pPr>
+              <w:rPr>
+                <w:lang w:val="de-CH"/>
+              </w:rPr>
+            </w:pPr>
+            <w:r>
+              <w:rPr>
+                <w:lang w:val="de-CH"/>
+              </w:rPr>
+              <w:t>1.385</w:t>
+            </w:r>
+          </w:p>
+        </w:tc>
+        <w:tc>
+          <w:tcPr>
+            <w:tcW w:w="1295" w:type="dxa"/>
+          </w:tcPr>
+          <w:p>
+            <w:pPr>
+              <w:rPr>
+                <w:lang w:val="de-CH"/>
+              </w:rPr>
+            </w:pPr>
+            <w:r>
+              <w:rPr>
+                <w:lang w:val="de-CH"/>
+              </w:rPr>
+              <w:t>4.692</w:t>
+            </w:r>
+          </w:p>
+        </w:tc>
+        <w:tc>
+          <w:tcPr>
+            <w:tcW w:w="1295" w:type="dxa"/>
+          </w:tcPr>
+          <w:p>
+            <w:pPr>
+              <w:rPr>
+                <w:lang w:val="de-CH"/>
+              </w:rPr>
+            </w:pPr>
+            <w:r>
+              <w:rPr>
+                <w:lang w:val="de-CH"/>
+              </w:rPr>
+              <w:t>1.692</w:t>
+            </w:r>
+          </w:p>
+        </w:tc>
+        <w:tc>
+          <w:tcPr>
+            <w:tcW w:w="1295" w:type="dxa"/>
+          </w:tcPr>
+          <w:p>
+            <w:pPr>
+              <w:rPr>
+                <w:lang w:val="de-CH"/>
+              </w:rPr>
+            </w:pPr>
+            <w:r>
+              <w:rPr>
+                <w:lang w:val="de-CH"/>
+              </w:rPr>
+              <w:t>1.231</w:t>
+            </w:r>
+          </w:p>
+        </w:tc>
+        <w:tc>
+          <w:tcPr>
+            <w:tcW w:w="1295" w:type="dxa"/>
+          </w:tcPr>
+          <w:p>
+            <w:pPr>
+              <w:rPr>
+                <w:lang w:val="de-CH"/>
+              </w:rPr>
+            </w:pPr>
+            <w:r>
+              <w:rPr>
+                <w:lang w:val="de-CH"/>
+              </w:rPr>
+              <w:t>4.077</w:t>
+            </w:r>
+          </w:p>
+        </w:tc>
+      </w:tr>
+      <w:tr>
+        <w:tc>
+          <w:tcPr>
+            <w:tcW w:w="1294" w:type="dxa"/>
+          </w:tcPr>
+          <w:p>
+            <w:pPr>
+              <w:rPr>
+                <w:lang w:val="de-CH"/>
+              </w:rPr>
+            </w:pPr>
+            <w:r>
+              <w:rPr>
+                <w:lang w:val="de-CH"/>
+              </w:rPr>
+              <w:t>Szenario 1</w:t>
+            </w:r>
+          </w:p>
+        </w:tc>
+        <w:tc>
+          <w:tcPr>
+            <w:tcW w:w="1294" w:type="dxa"/>
+          </w:tcPr>
+          <w:p>
+            <w:pPr>
+              <w:rPr>
+                <w:lang w:val="de-CH"/>
+              </w:rPr>
+            </w:pPr>
+            <w:r>
+              <w:rPr>
+                <w:lang w:val="de-CH"/>
+              </w:rPr>
+              <w:t>4.286</w:t>
+            </w:r>
+          </w:p>
+        </w:tc>
+        <w:tc>
+          <w:tcPr>
+            <w:tcW w:w="1294" w:type="dxa"/>
+          </w:tcPr>
+          <w:p>
+            <w:pPr>
+              <w:rPr>
+                <w:lang w:val="de-CH"/>
+              </w:rPr>
+            </w:pPr>
+            <w:r>
+              <w:rPr>
+                <w:lang w:val="de-CH"/>
+              </w:rPr>
+              <w:t>2.571</w:t>
+            </w:r>
+          </w:p>
+        </w:tc>
+        <w:tc>
+          <w:tcPr>
+            <w:tcW w:w="1295" w:type="dxa"/>
+          </w:tcPr>
+          <w:p>
+            <w:pPr>
+              <w:rPr>
+                <w:lang w:val="de-CH"/>
+              </w:rPr>
+            </w:pPr>
+            <w:r>
+              <w:rPr>
+                <w:lang w:val="de-CH"/>
+              </w:rPr>
+              <w:t>4.429</w:t>
+            </w:r>
+          </w:p>
+        </w:tc>
+        <w:tc>
+          <w:tcPr>
+            <w:tcW w:w="1295" w:type="dxa"/>
+          </w:tcPr>
+          <w:p>
+            <w:pPr>
+              <w:rPr>
+                <w:lang w:val="de-CH"/>
+              </w:rPr>
+            </w:pPr>
+            <w:r>
+              <w:rPr>
+                <w:lang w:val="de-CH"/>
+              </w:rPr>
+              <w:t>2.286</w:t>
+            </w:r>
+          </w:p>
+        </w:tc>
+        <w:tc>
+          <w:tcPr>
+            <w:tcW w:w="1295" w:type="dxa"/>
+          </w:tcPr>
+          <w:p>
+            <w:pPr>
+              <w:rPr>
+                <w:lang w:val="de-CH"/>
+              </w:rPr>
+            </w:pPr>
+            <w:r>
+              <w:rPr>
+                <w:lang w:val="de-CH"/>
+              </w:rPr>
+              <w:t>1.571</w:t>
+            </w:r>
+          </w:p>
+        </w:tc>
+        <w:tc>
+          <w:tcPr>
+            <w:tcW w:w="1295" w:type="dxa"/>
+          </w:tcPr>
+          <w:p>
+            <w:pPr>
+              <w:rPr>
+                <w:lang w:val="de-CH"/>
+              </w:rPr>
+            </w:pPr>
+            <w:r>
+              <w:rPr>
+                <w:lang w:val="de-CH"/>
+              </w:rPr>
+              <w:t>6.286</w:t>
+            </w:r>
+          </w:p>
+        </w:tc>
+      </w:tr>
+      <w:tr>
+        <w:tc>
+          <w:tcPr>
+            <w:tcW w:w="1294" w:type="dxa"/>
+          </w:tcPr>
+          <w:p>
+            <w:pPr>
+              <w:rPr>
+                <w:lang w:val="de-CH"/>
+              </w:rPr>
+            </w:pPr>
+            <w:r>
+              <w:rPr>
+                <w:lang w:val="de-CH"/>
+              </w:rPr>
+              <w:t>Szenario 2</w:t>
+            </w:r>
+          </w:p>
+        </w:tc>
+        <w:tc>
+          <w:tcPr>
+            <w:tcW w:w="1294" w:type="dxa"/>
+          </w:tcPr>
+          <w:p>
+            <w:pPr>
+              <w:rPr>
+                <w:lang w:val="de-CH"/>
+              </w:rPr>
+            </w:pPr>
+            <w:r>
+              <w:rPr>
+                <w:lang w:val="de-CH"/>
+              </w:rPr>
+              <w:t>6.333</w:t>
+            </w:r>
+          </w:p>
+        </w:tc>
+        <w:tc>
+          <w:tcPr>
+            <w:tcW w:w="1294" w:type="dxa"/>
+          </w:tcPr>
+          <w:p>
+            <w:pPr>
+              <w:rPr>
+                <w:lang w:val="de-CH"/>
+              </w:rPr>
+            </w:pPr>
+            <w:r>
+              <w:rPr>
+                <w:lang w:val="de-CH"/>
+              </w:rPr>
+              <w:t>1.167</w:t>
+            </w:r>
+          </w:p>
+        </w:tc>
+        <w:tc>
+          <w:tcPr>
+            <w:tcW w:w="1295" w:type="dxa"/>
+          </w:tcPr>
+          <w:p>
+            <w:pPr>
+              <w:rPr>
+                <w:lang w:val="de-CH"/>
+              </w:rPr>
+            </w:pPr>
+            <w:r>
+              <w:rPr>
+                <w:lang w:val="de-CH"/>
+              </w:rPr>
+              <w:t>5.167</w:t>
+            </w:r>
+          </w:p>
+        </w:tc>
+        <w:tc>
+          <w:tcPr>
+            <w:tcW w:w="1295" w:type="dxa"/>
+          </w:tcPr>
+          <w:p>
+            <w:pPr>
+              <w:rPr>
+                <w:lang w:val="de-CH"/>
+              </w:rPr>
+            </w:pPr>
+            <w:r>
+              <w:rPr>
+                <w:lang w:val="de-CH"/>
+              </w:rPr>
+              <w:t>1.667</w:t>
+            </w:r>
+          </w:p>
+        </w:tc>
+        <w:tc>
+          <w:tcPr>
+            <w:tcW w:w="1295" w:type="dxa"/>
+          </w:tcPr>
+          <w:p>
+            <w:pPr>
+              <w:rPr>
+                <w:lang w:val="de-CH"/>
+              </w:rPr>
+            </w:pPr>
+            <w:r>
+              <w:rPr>
+                <w:lang w:val="de-CH"/>
+              </w:rPr>
+              <w:t>1.167</w:t>
+            </w:r>
+          </w:p>
+        </w:tc>
+        <w:tc>
+          <w:tcPr>
+            <w:tcW w:w="1295" w:type="dxa"/>
+          </w:tcPr>
+          <w:p>
+            <w:pPr>
+              <w:rPr>
+                <w:lang w:val="de-CH"/>
+              </w:rPr>
+            </w:pPr>
+            <w:r>
+              <w:rPr>
+                <w:lang w:val="de-CH"/>
+              </w:rPr>
+              <w:t>3.833</w:t>
+            </w:r>
+          </w:p>
+        </w:tc>
+      </w:tr>
+      <w:tr>
+        <w:tc>
+          <w:tcPr>
+            <w:tcW w:w="1294" w:type="dxa"/>
+          </w:tcPr>
+          <w:p>
+            <w:pPr>
+              <w:rPr>
+                <w:lang w:val="de-CH"/>
+              </w:rPr>
+            </w:pPr>
+            <w:r>
+              <w:rPr>
+                <w:lang w:val="de-CH"/>
+              </w:rPr>
+              <w:t>Szenario 3</w:t>
+            </w:r>
+          </w:p>
+        </w:tc>
+        <w:tc>
+          <w:tcPr>
+            <w:tcW w:w="1294" w:type="dxa"/>
+          </w:tcPr>
+          <w:p>
+            <w:pPr>
+              <w:rPr>
+                <w:lang w:val="de-CH"/>
+              </w:rPr>
+            </w:pPr>
+            <w:r>
+              <w:rPr>
+                <w:lang w:val="de-CH"/>
+              </w:rPr>
+              <w:t>5.429</w:t>
+            </w:r>
+          </w:p>
+        </w:tc>
+        <w:tc>
+          <w:tcPr>
+            <w:tcW w:w="1294" w:type="dxa"/>
+          </w:tcPr>
+          <w:p>
+            <w:pPr>
+              <w:rPr>
+                <w:lang w:val="de-CH"/>
+              </w:rPr>
+            </w:pPr>
+            <w:r>
+              <w:rPr>
+                <w:lang w:val="de-CH"/>
+              </w:rPr>
+              <w:t>2.000</w:t>
+            </w:r>
+          </w:p>
+        </w:tc>
+        <w:tc>
+          <w:tcPr>
+            <w:tcW w:w="1295" w:type="dxa"/>
+          </w:tcPr>
+          <w:p>
+            <w:pPr>
+              <w:rPr>
+                <w:lang w:val="de-CH"/>
+              </w:rPr>
+            </w:pPr>
+            <w:r>
+              <w:rPr>
+                <w:lang w:val="de-CH"/>
+              </w:rPr>
+              <w:t>4.429</w:t>
+            </w:r>
+          </w:p>
+        </w:tc>
+        <w:tc>
+          <w:tcPr>
+            <w:tcW w:w="1295" w:type="dxa"/>
+          </w:tcPr>
+          <w:p>
+            <w:pPr>
+              <w:rPr>
+                <w:lang w:val="de-CH"/>
+              </w:rPr>
+            </w:pPr>
+            <w:r>
+              <w:rPr>
+                <w:lang w:val="de-CH"/>
+              </w:rPr>
+              <w:t>2.714</w:t>
+            </w:r>
+          </w:p>
+        </w:tc>
+        <w:tc>
+          <w:tcPr>
+            <w:tcW w:w="1295" w:type="dxa"/>
+          </w:tcPr>
+          <w:p>
+            <w:pPr>
+              <w:rPr>
+                <w:lang w:val="de-CH"/>
+              </w:rPr>
+            </w:pPr>
+            <w:r>
+              <w:rPr>
+                <w:lang w:val="de-CH"/>
+              </w:rPr>
+              <w:t>1.286</w:t>
+            </w:r>
+          </w:p>
+        </w:tc>
+        <w:tc>
+          <w:tcPr>
+            <w:tcW w:w="1295" w:type="dxa"/>
+          </w:tcPr>
+          <w:p>
+            <w:pPr>
+              <w:rPr>
+                <w:lang w:val="de-CH"/>
+              </w:rPr>
+            </w:pPr>
+            <w:r>
+              <w:rPr>
+                <w:lang w:val="de-CH"/>
+              </w:rPr>
+              <w:t>4.714</w:t>
+            </w:r>
+          </w:p>
+        </w:tc>
+      </w:tr>
+      <w:tr>
+        <w:tc>
+          <w:tcPr>
+            <w:tcW w:w="1294" w:type="dxa"/>
+          </w:tcPr>
+          <w:p>
+            <w:pPr>
+              <w:rPr>
+                <w:lang w:val="de-CH"/>
+              </w:rPr>
+            </w:pPr>
+            <w:r>
+              <w:rPr>
+                <w:lang w:val="de-CH"/>
+              </w:rPr>
+              <w:t>Szenario 4</w:t>
+            </w:r>
+          </w:p>
+        </w:tc>
+        <w:tc>
+          <w:tcPr>
+            <w:tcW w:w="1294" w:type="dxa"/>
+          </w:tcPr>
+          <w:p>
+            <w:pPr>
+              <w:rPr>
+                <w:lang w:val="de-CH"/>
+              </w:rPr>
+            </w:pPr>
+            <w:r>
+              <w:rPr>
+                <w:lang w:val="de-CH"/>
+              </w:rPr>
+              <w:t>4.333</w:t>
+            </w:r>
+          </w:p>
+        </w:tc>
+        <w:tc>
+          <w:tcPr>
+            <w:tcW w:w="1294" w:type="dxa"/>
+          </w:tcPr>
+          <w:p>
+            <w:pPr>
+              <w:rPr>
+                <w:lang w:val="de-CH"/>
+              </w:rPr>
+            </w:pPr>
+            <w:r>
+              <w:rPr>
+                <w:lang w:val="de-CH"/>
+              </w:rPr>
+              <w:t>1.333</w:t>
+            </w:r>
+          </w:p>
+        </w:tc>
+        <w:tc>
+          <w:tcPr>
+            <w:tcW w:w="1295" w:type="dxa"/>
+          </w:tcPr>
+          <w:p>
+            <w:pPr>
+              <w:rPr>
+                <w:lang w:val="de-CH"/>
+              </w:rPr>
+            </w:pPr>
+            <w:r>
+              <w:rPr>
+                <w:lang w:val="de-CH"/>
+              </w:rPr>
+              <w:t>4.500</w:t>
+            </w:r>
+          </w:p>
+        </w:tc>
+        <w:tc>
+          <w:tcPr>
+            <w:tcW w:w="1295" w:type="dxa"/>
+          </w:tcPr>
+          <w:p>
+            <w:pPr>
+              <w:rPr>
+                <w:lang w:val="de-CH"/>
+              </w:rPr>
+            </w:pPr>
+            <w:r>
+              <w:rPr>
+                <w:lang w:val="de-CH"/>
+              </w:rPr>
+              <w:t>1.667</w:t>
+            </w:r>
+          </w:p>
+        </w:tc>
+        <w:tc>
+          <w:tcPr>
+            <w:tcW w:w="1295" w:type="dxa"/>
+          </w:tcPr>
+          <w:p>
+            <w:pPr>
+              <w:rPr>
+                <w:lang w:val="de-CH"/>
+              </w:rPr>
+            </w:pPr>
+            <w:r>
+              <w:rPr>
+                <w:lang w:val="de-CH"/>
+              </w:rPr>
+              <w:t>1.000</w:t>
+            </w:r>
+          </w:p>
+        </w:tc>
+        <w:tc>
+          <w:tcPr>
+            <w:tcW w:w="1295" w:type="dxa"/>
+          </w:tcPr>
+          <w:p>
+            <w:pPr>
+              <w:rPr>
+                <w:lang w:val="de-CH"/>
+              </w:rPr>
+            </w:pPr>
+            <w:r>
+              <w:rPr>
+                <w:lang w:val="de-CH"/>
+              </w:rPr>
+              <w:t>5.833</w:t>
+            </w:r>
+          </w:p>
+        </w:tc>
+      </w:tr>
+      <w:tr>
+        <w:tc>
+          <w:tcPr>
+            <w:tcW w:w="1294" w:type="dxa"/>
+          </w:tcPr>
+          <w:p>
+            <w:pPr>
+              <w:rPr>
+                <w:lang w:val="de-CH"/>
+              </w:rPr>
+            </w:pPr>
+            <w:r>
+              <w:rPr>
+                <w:lang w:val="de-CH"/>
+              </w:rPr>
+              <w:t>Szenario 5</w:t>
+            </w:r>
+          </w:p>
+        </w:tc>
+        <w:tc>
+          <w:tcPr>
+            <w:tcW w:w="1294" w:type="dxa"/>
+          </w:tcPr>
+          <w:p>
+            <w:pPr>
+              <w:rPr>
+                <w:lang w:val="de-CH"/>
+              </w:rPr>
+            </w:pPr>
+            <w:r>
+              <w:rPr>
+                <w:lang w:val="de-CH"/>
+              </w:rPr>
+              <w:t>4.429</w:t>
+            </w:r>
+          </w:p>
+        </w:tc>
+        <w:tc>
+          <w:tcPr>
+            <w:tcW w:w="1294" w:type="dxa"/>
+          </w:tcPr>
+          <w:p>
+            <w:pPr>
+              <w:rPr>
+                <w:lang w:val="de-CH"/>
+              </w:rPr>
+            </w:pPr>
+            <w:r>
+              <w:rPr>
+                <w:lang w:val="de-CH"/>
+              </w:rPr>
+              <w:t>2.143</w:t>
+            </w:r>
+          </w:p>
+        </w:tc>
+        <w:tc>
+          <w:tcPr>
+            <w:tcW w:w="1295" w:type="dxa"/>
+          </w:tcPr>
+          <w:p>
+            <w:pPr>
+              <w:rPr>
+                <w:lang w:val="de-CH"/>
+              </w:rPr>
+            </w:pPr>
+            <w:r>
+              <w:rPr>
+                <w:lang w:val="de-CH"/>
+              </w:rPr>
+              <w:t>3.857</w:t>
+            </w:r>
+          </w:p>
+        </w:tc>
+        <w:tc>
+          <w:tcPr>
+            <w:tcW w:w="1295" w:type="dxa"/>
+          </w:tcPr>
+          <w:p>
+            <w:pPr>
+              <w:rPr>
+                <w:lang w:val="de-CH"/>
+              </w:rPr>
+            </w:pPr>
+            <w:r>
+              <w:rPr>
+                <w:lang w:val="de-CH"/>
+              </w:rPr>
+              <w:t>3.143</w:t>
+            </w:r>
+          </w:p>
+        </w:tc>
+        <w:tc>
+          <w:tcPr>
+            <w:tcW w:w="1295" w:type="dxa"/>
+          </w:tcPr>
+          <w:p>
+            <w:pPr>
+              <w:rPr>
+                <w:lang w:val="de-CH"/>
+              </w:rPr>
+            </w:pPr>
+            <w:r>
+              <w:rPr>
+                <w:lang w:val="de-CH"/>
+              </w:rPr>
+              <w:t>1.286</w:t>
+            </w:r>
+          </w:p>
+        </w:tc>
+        <w:tc>
+          <w:tcPr>
+            <w:tcW w:w="1295" w:type="dxa"/>
+          </w:tcPr>
+          <w:p>
+            <w:pPr>
+              <w:rPr>
+                <w:lang w:val="de-CH"/>
+              </w:rPr>
+            </w:pPr>
+            <w:r>
+              <w:rPr>
+                <w:lang w:val="de-CH"/>
+              </w:rPr>
+              <w:t>4.714</w:t>
+            </w:r>
+          </w:p>
+        </w:tc>
+      </w:tr>
+      <w:tr>
+        <w:tc>
+          <w:tcPr>
+            <w:tcW w:w="1294" w:type="dxa"/>
+          </w:tcPr>
+          <w:p>
+            <w:pPr>
+              <w:rPr>
+                <w:lang w:val="de-CH"/>
+              </w:rPr>
+            </w:pPr>
+            <w:r>
+              <w:rPr>
+                <w:lang w:val="de-CH"/>
+              </w:rPr>
+              <w:t>Szenario 6</w:t>
+            </w:r>
+          </w:p>
+        </w:tc>
+        <w:tc>
+          <w:tcPr>
+            <w:tcW w:w="1294" w:type="dxa"/>
+          </w:tcPr>
+          <w:p>
+            <w:pPr>
+              <w:rPr>
+                <w:lang w:val="de-CH"/>
+              </w:rPr>
+            </w:pPr>
+            <w:r>
+              <w:rPr>
+                <w:lang w:val="de-CH"/>
+              </w:rPr>
+              <w:t>5.667</w:t>
+            </w:r>
+          </w:p>
+        </w:tc>
+        <w:tc>
+          <w:tcPr>
+            <w:tcW w:w="1294" w:type="dxa"/>
+          </w:tcPr>
+          <w:p>
+            <w:pPr>
+              <w:rPr>
+                <w:lang w:val="de-CH"/>
+              </w:rPr>
+            </w:pPr>
+            <w:r>
+              <w:rPr>
+                <w:lang w:val="de-CH"/>
+              </w:rPr>
+              <w:t>1.667</w:t>
+            </w:r>
+          </w:p>
+        </w:tc>
+        <w:tc>
+          <w:tcPr>
+            <w:tcW w:w="1295" w:type="dxa"/>
+          </w:tcPr>
+          <w:p>
+            <w:pPr>
+              <w:rPr>
+                <w:lang w:val="de-CH"/>
+              </w:rPr>
+            </w:pPr>
+            <w:r>
+              <w:rPr>
+                <w:lang w:val="de-CH"/>
+              </w:rPr>
+              <w:t>5.333</w:t>
+            </w:r>
+          </w:p>
+        </w:tc>
+        <w:tc>
+          <w:tcPr>
+            <w:tcW w:w="1295" w:type="dxa"/>
+          </w:tcPr>
+          <w:p>
+            <w:pPr>
+              <w:rPr>
+                <w:lang w:val="de-CH"/>
+              </w:rPr>
+            </w:pPr>
+            <w:r>
+              <w:rPr>
+                <w:lang w:val="de-CH"/>
+              </w:rPr>
+              <w:t>1.157</w:t>
+            </w:r>
+          </w:p>
+        </w:tc>
+        <w:tc>
+          <w:tcPr>
+            <w:tcW w:w="1295" w:type="dxa"/>
+          </w:tcPr>
+          <w:p>
+            <w:pPr>
+              <w:rPr>
+                <w:lang w:val="de-CH"/>
+              </w:rPr>
+            </w:pPr>
+            <w:r>
+              <w:rPr>
+                <w:lang w:val="de-CH"/>
+              </w:rPr>
+              <w:t>1.667</w:t>
+            </w:r>
+          </w:p>
+        </w:tc>
+        <w:tc>
+          <w:tcPr>
+            <w:tcW w:w="1295" w:type="dxa"/>
+          </w:tcPr>
+          <w:p>
+            <w:pPr>
+              <w:keepNext/>
+              <w:rPr>
+                <w:lang w:val="de-CH"/>
+              </w:rPr>
+            </w:pPr>
+            <w:r>
+              <w:rPr>
+                <w:lang w:val="de-CH"/>
+              </w:rPr>
+              <w:t>4.000</w:t>
+            </w:r>
+          </w:p>
+        </w:tc>
+      </w:tr>
+    </w:tbl>
+    <w:p>
+      <w:pPr>
+        <w:pStyle w:val="Beschriftung"/>
+        <w:rPr>
+          <w:lang w:val="de-CH"/>
+        </w:rPr>
+      </w:pPr>
+      <w:bookmarkStart w:id="18" w:name="_Ref502752546"/>
+      <w:proofErr w:type="spellStart"/>
+      <w:r>
+        <w:t>Tabelle</w:t>
+      </w:r>
+      <w:proofErr w:type="spellEnd"/>
+      <w:r>
+        <w:t xml:space="preserve"> </w:t>
+      </w:r>
+      <w:r>
+        <w:fldChar w:fldCharType="begin"/>
+      </w:r>
+      <w:r>
+        <w:instrText xml:space="preserve"> SEQ Tabelle \* ARABIC </w:instrText>
+      </w:r>
+      <w:r>
+        <w:fldChar w:fldCharType="separate"/>
+      </w:r>
+      <w:r>
+        <w:rPr>
+          <w:noProof/>
+        </w:rPr>
+        <w:t>1</w:t>
+      </w:r>
+      <w:r>
+        <w:fldChar w:fldCharType="end"/>
+      </w:r>
+      <w:r>
+        <w:t xml:space="preserve"> </w:t>
+      </w:r>
+      <w:proofErr w:type="spellStart"/>
+      <w:r>
+        <w:t>Mittelwerte</w:t>
+      </w:r>
+      <w:proofErr w:type="spellEnd"/>
+      <w:r>
+        <w:t xml:space="preserve"> der </w:t>
+      </w:r>
+      <w:proofErr w:type="spellStart"/>
+      <w:r>
+        <w:t>Fragestellungen</w:t>
+      </w:r>
+      <w:bookmarkEnd w:id="18"/>
+      <w:proofErr w:type="spellEnd"/>
+    </w:p>
+    <w:p>
+      <w:pPr>
+        <w:rPr>
+          <w:lang w:val="de-CH"/>
+        </w:rPr>
+      </w:pPr>
+      <w:r>
+        <w:rPr>
+          <w:noProof/>
+          <w:lang w:val="de-CH"/>
+        </w:rPr>
+        <w:t>Die genaue Übersicht der Antworten der Testpersonen befindet sich im Anhang «</w:t>
+      </w:r>
+      <w:r>
+        <w:rPr>
+          <w:noProof/>
+          <w:lang w:val="de-CH"/>
+        </w:rPr>
+        <w:t>Vortex_Tunnel_Test_29_Nov_2017</w:t>
+      </w:r>
+      <w:r>
+        <w:rPr>
+          <w:noProof/>
+          <w:lang w:val="de-CH"/>
+        </w:rPr>
+        <w:t>».</w:t>
+      </w:r>
+      <w:bookmarkStart w:id="19" w:name="_GoBack"/>
+      <w:bookmarkEnd w:id="19"/>
+    </w:p>
+    <w:p>
+      <w:pPr>
+        <w:rPr>
+          <w:lang w:val="de-CH"/>
+        </w:rPr>
+      </w:pPr>
       <w:r>
         <w:rPr>
           <w:lang w:val="de-CH"/>
@@ -4562,7 +5884,7 @@
           <w:lang w:val="de-CH"/>
         </w:rPr>
       </w:pPr>
-      <w:bookmarkStart w:id="18" w:name="_Toc502502199"/>
+      <w:bookmarkStart w:id="20" w:name="_Toc502502199"/>
       <w:r>
         <w:rPr>
           <w:lang w:val="de-CH"/>
@@ -4570,7 +5892,7 @@
         <w:lastRenderedPageBreak/>
         <w:t>Interpretation der Resultate</w:t>
       </w:r>
-      <w:bookmarkEnd w:id="18"/>
+      <w:bookmarkEnd w:id="20"/>
     </w:p>
     <w:p>
       <w:pPr>
@@ -4583,7 +5905,19 @@
           <w:lang w:val="de-CH"/>
         </w:rPr>
         <w:br/>
-        <w:t>Zur Auswertung der Resultate wurden die Mittelwerte der einzelnen Szenarien Ihrem Gegenstück gegenübergestellt. Aufgrund der Versuchsgrösse von 13 Personen zeigt dieser nur eine mögliche Tendenz auf. Starke Streuung bei den Antworten der Probanden verunmöglichen Teilweise eine Interpretation der Werte.</w:t>
+        <w:t>Zur Auswertung der Resultate wurden die Mittelwerte der einzelnen Szenarien Ihrem Gegenstück gegenübergestellt. Aufgrund der Versuchsgrösse von 13 Personen zeigt dieser nur eine mögliche Tendenz auf. Starke Streuung bei den Antworte</w:t>
+      </w:r>
+      <w:r>
+        <w:rPr>
+          <w:lang w:val="de-CH"/>
+        </w:rPr>
+        <w:t>n der Probanden verunmöglichen t</w:t>
+      </w:r>
+      <w:r>
+        <w:rPr>
+          <w:lang w:val="de-CH"/>
+        </w:rPr>
+        <w:t>eilweise eine Interpretation der Werte.</w:t>
       </w:r>
     </w:p>
     <w:p>
@@ -4593,16 +5927,16 @@
           <w:lang w:val="de-CH"/>
         </w:rPr>
       </w:pPr>
-      <w:bookmarkStart w:id="19" w:name="_Toc500325061"/>
-      <w:bookmarkStart w:id="20" w:name="_Toc502502200"/>
+      <w:bookmarkStart w:id="21" w:name="_Toc500325061"/>
+      <w:bookmarkStart w:id="22" w:name="_Toc502502200"/>
       <w:r>
         <w:rPr>
           <w:lang w:val="de-CH"/>
         </w:rPr>
         <w:t>Effekt wird kleiner bei mehreren Durchläufen</w:t>
       </w:r>
-      <w:bookmarkEnd w:id="19"/>
-      <w:bookmarkEnd w:id="20"/>
+      <w:bookmarkEnd w:id="21"/>
+      <w:bookmarkEnd w:id="22"/>
     </w:p>
     <w:p>
       <w:pPr>
@@ -4626,7 +5960,73 @@
         <w:rPr>
           <w:lang w:val="de-CH"/>
         </w:rPr>
-        <w:t xml:space="preserve">» von einer Skala von 1 bis 10 sieht man, dass tendenziell der Effekt weniger stark in späteren Durchgängen wahrgenommen wurde. </w:t>
+        <w:t>» von einer Skala von 1 bis 10 sieht man</w:t>
+      </w:r>
+      <w:r>
+        <w:rPr>
+          <w:lang w:val="de-CH"/>
+        </w:rPr>
+        <w:t xml:space="preserve"> in «</w:t>
+      </w:r>
+      <w:r>
+        <w:rPr>
+          <w:lang w:val="de-CH"/>
+        </w:rPr>
+        <w:fldChar w:fldCharType="begin"/>
+      </w:r>
+      <w:r>
+        <w:rPr>
+          <w:lang w:val="de-CH"/>
+        </w:rPr>
+        <w:instrText xml:space="preserve"> REF _Ref502751390 \h </w:instrText>
+      </w:r>
+      <w:r>
+        <w:rPr>
+          <w:lang w:val="de-CH"/>
+        </w:rPr>
+      </w:r>
+      <w:r>
+        <w:rPr>
+          <w:lang w:val="de-CH"/>
+        </w:rPr>
+        <w:fldChar w:fldCharType="separate"/>
+      </w:r>
+      <w:r>
+        <w:rPr>
+          <w:lang w:val="de-CH"/>
+        </w:rPr>
+        <w:t xml:space="preserve">Abbildung </w:t>
+      </w:r>
+      <w:r>
+        <w:rPr>
+          <w:noProof/>
+          <w:lang w:val="de-CH"/>
+        </w:rPr>
+        <w:t>3</w:t>
+      </w:r>
+      <w:r>
+        <w:rPr>
+          <w:lang w:val="de-CH"/>
+        </w:rPr>
+        <w:t xml:space="preserve"> Stärke des Gleichgewichtsverlustes anhand Mittelwerte</w:t>
+      </w:r>
+      <w:r>
+        <w:rPr>
+          <w:lang w:val="de-CH"/>
+        </w:rPr>
+        <w:fldChar w:fldCharType="end"/>
+      </w:r>
+      <w:r>
+        <w:rPr>
+          <w:lang w:val="de-CH"/>
+        </w:rPr>
+        <w:t>»</w:t>
+      </w:r>
+      <w:r>
+        <w:rPr>
+          <w:lang w:val="de-CH"/>
+        </w:rPr>
+        <w:t xml:space="preserve">, dass tendenziell der Effekt weniger stark in späteren Durchgängen wahrgenommen wurde. </w:t>
       </w:r>
       <w:r>
         <w:rPr>
@@ -4646,8 +6046,8 @@
         </w:rPr>
         <w:drawing>
           <wp:inline distT="0" distB="0" distL="0" distR="0">
-            <wp:extent cx="5762625" cy="2867025"/>
-            <wp:effectExtent l="0" t="0" r="9525" b="9525"/>
+            <wp:extent cx="5762625" cy="2533650"/>
+            <wp:effectExtent l="0" t="0" r="9525" b="0"/>
             <wp:docPr id="7" name="Grafik 7"/>
             <wp:cNvGraphicFramePr>
               <a:graphicFrameLocks xmlns:a="http://schemas.openxmlformats.org/drawingml/2006/main" noChangeAspect="1"/>
@@ -4661,7 +6061,7 @@
                       <a:picLocks noChangeAspect="1" noChangeArrowheads="1"/>
                     </pic:cNvPicPr>
                   </pic:nvPicPr>
-                  <pic:blipFill>
+                  <pic:blipFill rotWithShape="1">
                     <a:blip r:embed="rId11">
                       <a:extLst>
                         <a:ext uri="{28A0092B-C50C-407E-A947-70E740481C1C}">
@@ -4669,15 +6069,13 @@
                         </a:ext>
                       </a:extLst>
                     </a:blip>
-                    <a:srcRect/>
-                    <a:stretch>
-                      <a:fillRect/>
-                    </a:stretch>
+                    <a:srcRect b="11628"/>
+                    <a:stretch/>
                   </pic:blipFill>
                   <pic:spPr bwMode="auto">
                     <a:xfrm>
                       <a:off x="0" y="0"/>
-                      <a:ext cx="5762625" cy="2867025"/>
+                      <a:ext cx="5762625" cy="2533650"/>
                     </a:xfrm>
                     <a:prstGeom prst="rect">
                       <a:avLst/>
@@ -4686,6 +6084,11 @@
                     <a:ln>
                       <a:noFill/>
                     </a:ln>
+                    <a:extLst>
+                      <a:ext uri="{53640926-AAD7-44D8-BBD7-CCE9431645EC}">
+                        <a14:shadowObscured xmlns:a14="http://schemas.microsoft.com/office/drawing/2010/main"/>
+                      </a:ext>
+                    </a:extLst>
                   </pic:spPr>
                 </pic:pic>
               </a:graphicData>
@@ -4701,7 +6104,8 @@
           <w:lang w:val="de-CH"/>
         </w:rPr>
       </w:pPr>
-      <w:bookmarkStart w:id="21" w:name="_Toc502501978"/>
+      <w:bookmarkStart w:id="23" w:name="_Toc502501978"/>
+      <w:bookmarkStart w:id="24" w:name="_Ref502751390"/>
       <w:r>
         <w:rPr>
           <w:lang w:val="de-CH"/>
@@ -4736,7 +6140,8 @@
         </w:rPr>
         <w:t xml:space="preserve"> Stärke des Gleichgewichtsverlustes anhand Mittelwerte</w:t>
       </w:r>
-      <w:bookmarkEnd w:id="21"/>
+      <w:bookmarkEnd w:id="23"/>
+      <w:bookmarkEnd w:id="24"/>
     </w:p>
     <w:p>
       <w:pPr>
@@ -4745,16 +6150,16 @@
           <w:lang w:val="de-CH"/>
         </w:rPr>
       </w:pPr>
-      <w:bookmarkStart w:id="22" w:name="_Toc500325062"/>
-      <w:bookmarkStart w:id="23" w:name="_Toc502502201"/>
+      <w:bookmarkStart w:id="25" w:name="_Toc500325062"/>
+      <w:bookmarkStart w:id="26" w:name="_Toc502502201"/>
       <w:r>
         <w:rPr>
           <w:lang w:val="de-CH"/>
         </w:rPr>
         <w:t>Enger Tunneldurchmesser ist effektsteigernd</w:t>
       </w:r>
-      <w:bookmarkEnd w:id="22"/>
-      <w:bookmarkEnd w:id="23"/>
+      <w:bookmarkEnd w:id="25"/>
+      <w:bookmarkEnd w:id="26"/>
     </w:p>
     <w:p>
       <w:pPr>
@@ -4861,8 +6266,8 @@
           <w:lang w:val="de-CH"/>
         </w:rPr>
       </w:pPr>
-      <w:bookmarkStart w:id="24" w:name="_Toc502501979"/>
-      <w:bookmarkStart w:id="25" w:name="_Ref502504285"/>
+      <w:bookmarkStart w:id="27" w:name="_Toc502501979"/>
+      <w:bookmarkStart w:id="28" w:name="_Ref502504285"/>
       <w:r>
         <w:rPr>
           <w:lang w:val="de-CH"/>
@@ -4897,8 +6302,8 @@
         </w:rPr>
         <w:t xml:space="preserve"> Beeinflussung Gleichgewichtsverlust durch Tunneldurchmesser</w:t>
       </w:r>
-      <w:bookmarkEnd w:id="24"/>
-      <w:bookmarkEnd w:id="25"/>
+      <w:bookmarkEnd w:id="27"/>
+      <w:bookmarkEnd w:id="28"/>
     </w:p>
     <w:p>
       <w:pPr>
@@ -4907,8 +6312,8 @@
           <w:lang w:val="de-CH"/>
         </w:rPr>
       </w:pPr>
-      <w:bookmarkStart w:id="26" w:name="_Toc500325063"/>
-      <w:bookmarkStart w:id="27" w:name="_Toc502502202"/>
+      <w:bookmarkStart w:id="29" w:name="_Toc500325063"/>
+      <w:bookmarkStart w:id="30" w:name="_Toc502502202"/>
       <w:r>
         <w:rPr>
           <w:lang w:val="de-CH"/>
@@ -4916,8 +6321,8 @@
         <w:lastRenderedPageBreak/>
         <w:t>Schneller Tunnel ist effektiver</w:t>
       </w:r>
-      <w:bookmarkEnd w:id="26"/>
-      <w:bookmarkEnd w:id="27"/>
+      <w:bookmarkEnd w:id="29"/>
+      <w:bookmarkEnd w:id="30"/>
     </w:p>
     <w:p>
       <w:pPr>
@@ -5050,8 +6455,8 @@
           <w:lang w:val="de-CH"/>
         </w:rPr>
       </w:pPr>
-      <w:bookmarkStart w:id="28" w:name="_Toc502501980"/>
-      <w:bookmarkStart w:id="29" w:name="_Ref502504352"/>
+      <w:bookmarkStart w:id="31" w:name="_Toc502501980"/>
+      <w:bookmarkStart w:id="32" w:name="_Ref502504352"/>
       <w:r>
         <w:rPr>
           <w:lang w:val="de-CH"/>
@@ -5089,8 +6494,8 @@
         </w:rPr>
         <w:t xml:space="preserve"> Beeinflussung Gleichgewichtssinn durch Tunnelgeschwindigkeit</w:t>
       </w:r>
-      <w:bookmarkEnd w:id="28"/>
-      <w:bookmarkEnd w:id="29"/>
+      <w:bookmarkEnd w:id="31"/>
+      <w:bookmarkEnd w:id="32"/>
     </w:p>
     <w:p>
       <w:pPr>
@@ -5099,16 +6504,16 @@
           <w:lang w:val="de-CH"/>
         </w:rPr>
       </w:pPr>
-      <w:bookmarkStart w:id="30" w:name="_Toc500325064"/>
-      <w:bookmarkStart w:id="31" w:name="_Toc502502203"/>
+      <w:bookmarkStart w:id="33" w:name="_Toc500325064"/>
+      <w:bookmarkStart w:id="34" w:name="_Toc502502203"/>
       <w:r>
         <w:rPr>
           <w:lang w:val="de-CH"/>
         </w:rPr>
         <w:t>Viele Lichtquellen sind stärker als wenige starke Lichtquellen</w:t>
       </w:r>
-      <w:bookmarkEnd w:id="30"/>
-      <w:bookmarkEnd w:id="31"/>
+      <w:bookmarkEnd w:id="33"/>
+      <w:bookmarkEnd w:id="34"/>
     </w:p>
     <w:p>
       <w:pPr>
@@ -5235,8 +6640,8 @@
           <w:lang w:val="de-CH"/>
         </w:rPr>
       </w:pPr>
-      <w:bookmarkStart w:id="32" w:name="_Toc502501981"/>
-      <w:bookmarkStart w:id="33" w:name="_Ref502504392"/>
+      <w:bookmarkStart w:id="35" w:name="_Toc502501981"/>
+      <w:bookmarkStart w:id="36" w:name="_Ref502504392"/>
       <w:r>
         <w:rPr>
           <w:lang w:val="de-CH"/>
@@ -5277,8 +6682,8 @@
         </w:rPr>
         <w:t>ichtquellen im Tunnel</w:t>
       </w:r>
-      <w:bookmarkEnd w:id="32"/>
-      <w:bookmarkEnd w:id="33"/>
+      <w:bookmarkEnd w:id="35"/>
+      <w:bookmarkEnd w:id="36"/>
     </w:p>
     <w:p>
       <w:pPr>
@@ -5300,8 +6705,8 @@
           <w:lang w:val="de-CH"/>
         </w:rPr>
       </w:pPr>
-      <w:bookmarkStart w:id="34" w:name="_Toc500325065"/>
-      <w:bookmarkStart w:id="35" w:name="_Toc502502204"/>
+      <w:bookmarkStart w:id="37" w:name="_Toc500325065"/>
+      <w:bookmarkStart w:id="38" w:name="_Toc502502204"/>
       <w:r>
         <w:rPr>
           <w:lang w:val="de-CH"/>
@@ -5309,8 +6714,8 @@
         <w:lastRenderedPageBreak/>
         <w:t>Erkenntnisse aus Versuchsbeobachtungen</w:t>
       </w:r>
-      <w:bookmarkEnd w:id="34"/>
-      <w:bookmarkEnd w:id="35"/>
+      <w:bookmarkEnd w:id="37"/>
+      <w:bookmarkEnd w:id="38"/>
     </w:p>
     <w:p>
       <w:pPr>
@@ -5595,8 +7000,8 @@
           <w:lang w:val="de-CH"/>
         </w:rPr>
       </w:pPr>
-      <w:bookmarkStart w:id="36" w:name="_Toc500325066"/>
-      <w:bookmarkStart w:id="37" w:name="_Toc502502205"/>
+      <w:bookmarkStart w:id="39" w:name="_Toc500325066"/>
+      <w:bookmarkStart w:id="40" w:name="_Toc502502205"/>
       <w:r>
         <w:rPr>
           <w:lang w:val="de-CH"/>
@@ -5604,8 +7009,8 @@
         <w:lastRenderedPageBreak/>
         <w:t>Verbesserungsvorschläge der Testprobanden</w:t>
       </w:r>
-      <w:bookmarkEnd w:id="36"/>
-      <w:bookmarkEnd w:id="37"/>
+      <w:bookmarkEnd w:id="39"/>
+      <w:bookmarkEnd w:id="40"/>
     </w:p>
     <w:p>
       <w:pPr>
@@ -5713,8 +7118,6 @@
         </w:rPr>
         <w:t>.</w:t>
       </w:r>
-      <w:bookmarkStart w:id="38" w:name="_GoBack"/>
-      <w:bookmarkEnd w:id="38"/>
       <w:r>
         <w:rPr>
           <w:lang w:val="de-CH"/>
@@ -5841,7 +7244,7 @@
           <w:lang w:val="de-CH"/>
         </w:rPr>
       </w:pPr>
-      <w:bookmarkStart w:id="39" w:name="_Toc502502206"/>
+      <w:bookmarkStart w:id="41" w:name="_Toc502502206"/>
       <w:r>
         <w:rPr>
           <w:lang w:val="de-CH"/>
@@ -5849,7 +7252,7 @@
         <w:lastRenderedPageBreak/>
         <w:t>Fazit</w:t>
       </w:r>
-      <w:bookmarkEnd w:id="39"/>
+      <w:bookmarkEnd w:id="41"/>
     </w:p>
     <w:p>
       <w:pPr>
@@ -5920,14 +7323,14 @@
           <w:lang w:val="de-CH"/>
         </w:rPr>
       </w:pPr>
-      <w:bookmarkStart w:id="40" w:name="_Toc502502207"/>
+      <w:bookmarkStart w:id="42" w:name="_Toc502502207"/>
       <w:r>
         <w:rPr>
           <w:lang w:val="de-CH"/>
         </w:rPr>
         <w:t>Ausblick</w:t>
       </w:r>
-      <w:bookmarkEnd w:id="40"/>
+      <w:bookmarkEnd w:id="42"/>
     </w:p>
     <w:p>
       <w:pPr>
@@ -5983,7 +7386,7 @@
           <w:lang w:val="de-CH"/>
         </w:rPr>
       </w:pPr>
-      <w:bookmarkStart w:id="41" w:name="_Toc502502208"/>
+      <w:bookmarkStart w:id="43" w:name="_Toc502502208"/>
       <w:r>
         <w:rPr>
           <w:lang w:val="de-CH"/>
@@ -5991,7 +7394,7 @@
         <w:lastRenderedPageBreak/>
         <w:t>Glossar</w:t>
       </w:r>
-      <w:bookmarkEnd w:id="41"/>
+      <w:bookmarkEnd w:id="43"/>
     </w:p>
     <w:p>
       <w:pPr>
@@ -6262,7 +7665,7 @@
         </w:rPr>
       </w:pPr>
     </w:p>
-    <w:bookmarkStart w:id="42" w:name="_Toc502502209" w:displacedByCustomXml="next"/>
+    <w:bookmarkStart w:id="44" w:name="_Toc502502209" w:displacedByCustomXml="next"/>
     <w:sdt>
       <w:sdtPr>
         <w:rPr>
@@ -6292,7 +7695,7 @@
           <w:r>
             <w:t>Literaturverzeichnis</w:t>
           </w:r>
-          <w:bookmarkEnd w:id="42"/>
+          <w:bookmarkEnd w:id="44"/>
           <w:proofErr w:type="spellEnd"/>
         </w:p>
         <w:sdt>
@@ -6533,7 +7936,7 @@
           <w:lang w:val="de-CH"/>
         </w:rPr>
       </w:pPr>
-      <w:bookmarkStart w:id="43" w:name="_Toc502502210"/>
+      <w:bookmarkStart w:id="45" w:name="_Toc502502210"/>
       <w:r>
         <w:rPr>
           <w:lang w:val="de-CH"/>
@@ -6541,7 +7944,7 @@
         <w:lastRenderedPageBreak/>
         <w:t>Bildverweis</w:t>
       </w:r>
-      <w:bookmarkEnd w:id="43"/>
+      <w:bookmarkEnd w:id="45"/>
     </w:p>
     <w:p>
       <w:pPr>
@@ -6926,14 +8329,14 @@
           <w:lang w:val="de-CH"/>
         </w:rPr>
       </w:pPr>
-      <w:bookmarkStart w:id="44" w:name="_Toc502502211"/>
+      <w:bookmarkStart w:id="46" w:name="_Toc502502211"/>
       <w:r>
         <w:rPr>
           <w:lang w:val="de-CH"/>
         </w:rPr>
         <w:t>Tabellenverweis</w:t>
       </w:r>
-      <w:bookmarkEnd w:id="44"/>
+      <w:bookmarkEnd w:id="46"/>
     </w:p>
     <w:p>
       <w:pPr>
@@ -7770,6 +9173,119 @@
     </w:lvl>
   </w:abstractNum>
   <w:abstractNum w:abstractNumId="6" w15:restartNumberingAfterBreak="0">
+    <w:nsid w:val="11CB5E62"/>
+    <w:multiLevelType w:val="hybridMultilevel"/>
+    <w:tmpl w:val="1A1626B2"/>
+    <w:lvl w:ilvl="0" w:tplc="08070001">
+      <w:start w:val="1"/>
+      <w:numFmt w:val="bullet"/>
+      <w:lvlText w:val=""/>
+      <w:lvlJc w:val="left"/>
+      <w:pPr>
+        <w:ind w:left="720" w:hanging="360"/>
+      </w:pPr>
+      <w:rPr>
+        <w:rFonts w:ascii="Symbol" w:hAnsi="Symbol" w:hint="default"/>
+      </w:rPr>
+    </w:lvl>
+    <w:lvl w:ilvl="1" w:tplc="08070003" w:tentative="1">
+      <w:start w:val="1"/>
+      <w:numFmt w:val="bullet"/>
+      <w:lvlText w:val="o"/>
+      <w:lvlJc w:val="left"/>
+      <w:pPr>
+        <w:ind w:left="1440" w:hanging="360"/>
+      </w:pPr>
+      <w:rPr>
+        <w:rFonts w:ascii="Courier New" w:hAnsi="Courier New" w:cs="Courier New" w:hint="default"/>
+      </w:rPr>
+    </w:lvl>
+    <w:lvl w:ilvl="2" w:tplc="08070005" w:tentative="1">
+      <w:start w:val="1"/>
+      <w:numFmt w:val="bullet"/>
+      <w:lvlText w:val=""/>
+      <w:lvlJc w:val="left"/>
+      <w:pPr>
+        <w:ind w:left="2160" w:hanging="360"/>
+      </w:pPr>
+      <w:rPr>
+        <w:rFonts w:ascii="Wingdings" w:hAnsi="Wingdings" w:hint="default"/>
+      </w:rPr>
+    </w:lvl>
+    <w:lvl w:ilvl="3" w:tplc="08070001" w:tentative="1">
+      <w:start w:val="1"/>
+      <w:numFmt w:val="bullet"/>
+      <w:lvlText w:val=""/>
+      <w:lvlJc w:val="left"/>
+      <w:pPr>
+        <w:ind w:left="2880" w:hanging="360"/>
+      </w:pPr>
+      <w:rPr>
+        <w:rFonts w:ascii="Symbol" w:hAnsi="Symbol" w:hint="default"/>
+      </w:rPr>
+    </w:lvl>
+    <w:lvl w:ilvl="4" w:tplc="08070003" w:tentative="1">
+      <w:start w:val="1"/>
+      <w:numFmt w:val="bullet"/>
+      <w:lvlText w:val="o"/>
+      <w:lvlJc w:val="left"/>
+      <w:pPr>
+        <w:ind w:left="3600" w:hanging="360"/>
+      </w:pPr>
+      <w:rPr>
+        <w:rFonts w:ascii="Courier New" w:hAnsi="Courier New" w:cs="Courier New" w:hint="default"/>
+      </w:rPr>
+    </w:lvl>
+    <w:lvl w:ilvl="5" w:tplc="08070005" w:tentative="1">
+      <w:start w:val="1"/>
+      <w:numFmt w:val="bullet"/>
+      <w:lvlText w:val=""/>
+      <w:lvlJc w:val="left"/>
+      <w:pPr>
+        <w:ind w:left="4320" w:hanging="360"/>
+      </w:pPr>
+      <w:rPr>
+        <w:rFonts w:ascii="Wingdings" w:hAnsi="Wingdings" w:hint="default"/>
+      </w:rPr>
+    </w:lvl>
+    <w:lvl w:ilvl="6" w:tplc="08070001" w:tentative="1">
+      <w:start w:val="1"/>
+      <w:numFmt w:val="bullet"/>
+      <w:lvlText w:val=""/>
+      <w:lvlJc w:val="left"/>
+      <w:pPr>
+        <w:ind w:left="5040" w:hanging="360"/>
+      </w:pPr>
+      <w:rPr>
+        <w:rFonts w:ascii="Symbol" w:hAnsi="Symbol" w:hint="default"/>
+      </w:rPr>
+    </w:lvl>
+    <w:lvl w:ilvl="7" w:tplc="08070003" w:tentative="1">
+      <w:start w:val="1"/>
+      <w:numFmt w:val="bullet"/>
+      <w:lvlText w:val="o"/>
+      <w:lvlJc w:val="left"/>
+      <w:pPr>
+        <w:ind w:left="5760" w:hanging="360"/>
+      </w:pPr>
+      <w:rPr>
+        <w:rFonts w:ascii="Courier New" w:hAnsi="Courier New" w:cs="Courier New" w:hint="default"/>
+      </w:rPr>
+    </w:lvl>
+    <w:lvl w:ilvl="8" w:tplc="08070005" w:tentative="1">
+      <w:start w:val="1"/>
+      <w:numFmt w:val="bullet"/>
+      <w:lvlText w:val=""/>
+      <w:lvlJc w:val="left"/>
+      <w:pPr>
+        <w:ind w:left="6480" w:hanging="360"/>
+      </w:pPr>
+      <w:rPr>
+        <w:rFonts w:ascii="Wingdings" w:hAnsi="Wingdings" w:hint="default"/>
+      </w:rPr>
+    </w:lvl>
+  </w:abstractNum>
+  <w:abstractNum w:abstractNumId="7" w15:restartNumberingAfterBreak="0">
     <w:nsid w:val="16FE30F5"/>
     <w:multiLevelType w:val="hybridMultilevel"/>
     <w:tmpl w:val="B0F650E0"/>
@@ -7882,7 +9398,7 @@
       </w:rPr>
     </w:lvl>
   </w:abstractNum>
-  <w:abstractNum w:abstractNumId="7" w15:restartNumberingAfterBreak="0">
+  <w:abstractNum w:abstractNumId="8" w15:restartNumberingAfterBreak="0">
     <w:nsid w:val="170E2648"/>
     <w:multiLevelType w:val="hybridMultilevel"/>
     <w:tmpl w:val="86DAFB98"/>
@@ -7995,7 +9511,7 @@
       </w:rPr>
     </w:lvl>
   </w:abstractNum>
-  <w:abstractNum w:abstractNumId="8" w15:restartNumberingAfterBreak="0">
+  <w:abstractNum w:abstractNumId="9" w15:restartNumberingAfterBreak="0">
     <w:nsid w:val="17AA12FB"/>
     <w:multiLevelType w:val="hybridMultilevel"/>
     <w:tmpl w:val="B7D86D2E"/>
@@ -8108,7 +9624,7 @@
       </w:rPr>
     </w:lvl>
   </w:abstractNum>
-  <w:abstractNum w:abstractNumId="9" w15:restartNumberingAfterBreak="0">
+  <w:abstractNum w:abstractNumId="10" w15:restartNumberingAfterBreak="0">
     <w:nsid w:val="28421628"/>
     <w:multiLevelType w:val="hybridMultilevel"/>
     <w:tmpl w:val="4F7006B6"/>
@@ -8221,7 +9737,7 @@
       </w:rPr>
     </w:lvl>
   </w:abstractNum>
-  <w:abstractNum w:abstractNumId="10" w15:restartNumberingAfterBreak="0">
+  <w:abstractNum w:abstractNumId="11" w15:restartNumberingAfterBreak="0">
     <w:nsid w:val="298D5186"/>
     <w:multiLevelType w:val="hybridMultilevel"/>
     <w:tmpl w:val="92962336"/>
@@ -8334,7 +9850,7 @@
       </w:rPr>
     </w:lvl>
   </w:abstractNum>
-  <w:abstractNum w:abstractNumId="11" w15:restartNumberingAfterBreak="0">
+  <w:abstractNum w:abstractNumId="12" w15:restartNumberingAfterBreak="0">
     <w:nsid w:val="3E7250D2"/>
     <w:multiLevelType w:val="hybridMultilevel"/>
     <w:tmpl w:val="92880A4E"/>
@@ -8447,7 +9963,7 @@
       </w:rPr>
     </w:lvl>
   </w:abstractNum>
-  <w:abstractNum w:abstractNumId="12" w15:restartNumberingAfterBreak="0">
+  <w:abstractNum w:abstractNumId="13" w15:restartNumberingAfterBreak="0">
     <w:nsid w:val="4B791E00"/>
     <w:multiLevelType w:val="hybridMultilevel"/>
     <w:tmpl w:val="2056D200"/>
@@ -8560,7 +10076,7 @@
       </w:rPr>
     </w:lvl>
   </w:abstractNum>
-  <w:abstractNum w:abstractNumId="13" w15:restartNumberingAfterBreak="0">
+  <w:abstractNum w:abstractNumId="14" w15:restartNumberingAfterBreak="0">
     <w:nsid w:val="58D12556"/>
     <w:multiLevelType w:val="hybridMultilevel"/>
     <w:tmpl w:val="055A9FF2"/>
@@ -8673,7 +10189,7 @@
       </w:rPr>
     </w:lvl>
   </w:abstractNum>
-  <w:abstractNum w:abstractNumId="14" w15:restartNumberingAfterBreak="0">
+  <w:abstractNum w:abstractNumId="15" w15:restartNumberingAfterBreak="0">
     <w:nsid w:val="595D1DED"/>
     <w:multiLevelType w:val="multilevel"/>
     <w:tmpl w:val="74681E4C"/>
@@ -8822,7 +10338,7 @@
       </w:rPr>
     </w:lvl>
   </w:abstractNum>
-  <w:abstractNum w:abstractNumId="15" w15:restartNumberingAfterBreak="0">
+  <w:abstractNum w:abstractNumId="16" w15:restartNumberingAfterBreak="0">
     <w:nsid w:val="5BF0556F"/>
     <w:multiLevelType w:val="hybridMultilevel"/>
     <w:tmpl w:val="8D6C1524"/>
@@ -8908,7 +10424,7 @@
       </w:pPr>
     </w:lvl>
   </w:abstractNum>
-  <w:abstractNum w:abstractNumId="16" w15:restartNumberingAfterBreak="0">
+  <w:abstractNum w:abstractNumId="17" w15:restartNumberingAfterBreak="0">
     <w:nsid w:val="5C63140C"/>
     <w:multiLevelType w:val="hybridMultilevel"/>
     <w:tmpl w:val="3C2A8CDE"/>
@@ -8994,7 +10510,7 @@
       </w:pPr>
     </w:lvl>
   </w:abstractNum>
-  <w:abstractNum w:abstractNumId="17" w15:restartNumberingAfterBreak="0">
+  <w:abstractNum w:abstractNumId="18" w15:restartNumberingAfterBreak="0">
     <w:nsid w:val="5CFD1FE7"/>
     <w:multiLevelType w:val="hybridMultilevel"/>
     <w:tmpl w:val="26B2D90E"/>
@@ -9107,7 +10623,7 @@
       </w:rPr>
     </w:lvl>
   </w:abstractNum>
-  <w:abstractNum w:abstractNumId="18" w15:restartNumberingAfterBreak="0">
+  <w:abstractNum w:abstractNumId="19" w15:restartNumberingAfterBreak="0">
     <w:nsid w:val="5D2B0D8F"/>
     <w:multiLevelType w:val="multilevel"/>
     <w:tmpl w:val="BB2E5ADC"/>
@@ -9219,7 +10735,7 @@
       </w:rPr>
     </w:lvl>
   </w:abstractNum>
-  <w:abstractNum w:abstractNumId="19" w15:restartNumberingAfterBreak="0">
+  <w:abstractNum w:abstractNumId="20" w15:restartNumberingAfterBreak="0">
     <w:nsid w:val="65F95E0D"/>
     <w:multiLevelType w:val="hybridMultilevel"/>
     <w:tmpl w:val="5EC88832"/>
@@ -9308,7 +10824,7 @@
       </w:pPr>
     </w:lvl>
   </w:abstractNum>
-  <w:abstractNum w:abstractNumId="20" w15:restartNumberingAfterBreak="0">
+  <w:abstractNum w:abstractNumId="21" w15:restartNumberingAfterBreak="0">
     <w:nsid w:val="68CF2D77"/>
     <w:multiLevelType w:val="hybridMultilevel"/>
     <w:tmpl w:val="C78266A2"/>
@@ -9421,7 +10937,7 @@
       </w:rPr>
     </w:lvl>
   </w:abstractNum>
-  <w:abstractNum w:abstractNumId="21" w15:restartNumberingAfterBreak="0">
+  <w:abstractNum w:abstractNumId="22" w15:restartNumberingAfterBreak="0">
     <w:nsid w:val="68D031E1"/>
     <w:multiLevelType w:val="multilevel"/>
     <w:tmpl w:val="91EA3EE6"/>
@@ -9533,7 +11049,7 @@
       </w:rPr>
     </w:lvl>
   </w:abstractNum>
-  <w:abstractNum w:abstractNumId="22" w15:restartNumberingAfterBreak="0">
+  <w:abstractNum w:abstractNumId="23" w15:restartNumberingAfterBreak="0">
     <w:nsid w:val="7026282A"/>
     <w:multiLevelType w:val="hybridMultilevel"/>
     <w:tmpl w:val="4094FA7A"/>
@@ -9623,13 +11139,13 @@
     <w:abstractNumId w:val="3"/>
   </w:num>
   <w:num w:numId="2">
-    <w:abstractNumId w:val="16"/>
+    <w:abstractNumId w:val="17"/>
   </w:num>
   <w:num w:numId="3">
-    <w:abstractNumId w:val="17"/>
+    <w:abstractNumId w:val="18"/>
   </w:num>
   <w:num w:numId="4">
-    <w:abstractNumId w:val="19"/>
+    <w:abstractNumId w:val="20"/>
   </w:num>
   <w:num w:numId="5">
     <w:abstractNumId w:val="4"/>
@@ -9638,22 +11154,22 @@
     <w:abstractNumId w:val="5"/>
   </w:num>
   <w:num w:numId="7">
+    <w:abstractNumId w:val="23"/>
+  </w:num>
+  <w:num w:numId="8">
+    <w:abstractNumId w:val="14"/>
+  </w:num>
+  <w:num w:numId="9">
+    <w:abstractNumId w:val="7"/>
+  </w:num>
+  <w:num w:numId="10">
+    <w:abstractNumId w:val="19"/>
+  </w:num>
+  <w:num w:numId="11">
     <w:abstractNumId w:val="22"/>
   </w:num>
-  <w:num w:numId="8">
+  <w:num w:numId="12">
     <w:abstractNumId w:val="13"/>
-  </w:num>
-  <w:num w:numId="9">
-    <w:abstractNumId w:val="6"/>
-  </w:num>
-  <w:num w:numId="10">
-    <w:abstractNumId w:val="18"/>
-  </w:num>
-  <w:num w:numId="11">
-    <w:abstractNumId w:val="21"/>
-  </w:num>
-  <w:num w:numId="12">
-    <w:abstractNumId w:val="12"/>
   </w:num>
   <w:num w:numId="13">
     <w:abstractNumId w:val="0"/>
@@ -9662,31 +11178,34 @@
     <w:abstractNumId w:val="2"/>
   </w:num>
   <w:num w:numId="15">
-    <w:abstractNumId w:val="14"/>
+    <w:abstractNumId w:val="15"/>
   </w:num>
   <w:num w:numId="16">
+    <w:abstractNumId w:val="12"/>
+  </w:num>
+  <w:num w:numId="17">
+    <w:abstractNumId w:val="8"/>
+  </w:num>
+  <w:num w:numId="18">
+    <w:abstractNumId w:val="10"/>
+  </w:num>
+  <w:num w:numId="19">
+    <w:abstractNumId w:val="16"/>
+  </w:num>
+  <w:num w:numId="20">
     <w:abstractNumId w:val="11"/>
   </w:num>
-  <w:num w:numId="17">
-    <w:abstractNumId w:val="7"/>
-  </w:num>
-  <w:num w:numId="18">
+  <w:num w:numId="21">
     <w:abstractNumId w:val="9"/>
-  </w:num>
-  <w:num w:numId="19">
-    <w:abstractNumId w:val="15"/>
-  </w:num>
-  <w:num w:numId="20">
-    <w:abstractNumId w:val="10"/>
-  </w:num>
-  <w:num w:numId="21">
-    <w:abstractNumId w:val="8"/>
   </w:num>
   <w:num w:numId="22">
     <w:abstractNumId w:val="1"/>
   </w:num>
   <w:num w:numId="23">
-    <w:abstractNumId w:val="20"/>
+    <w:abstractNumId w:val="21"/>
+  </w:num>
+  <w:num w:numId="24">
+    <w:abstractNumId w:val="6"/>
   </w:num>
 </w:numbering>
 </file>
@@ -13929,7 +15448,7 @@
 </file>
 
 <file path=customXml/itemProps1.xml><?xml version="1.0" encoding="utf-8"?>
-<ds:datastoreItem xmlns:ds="http://schemas.openxmlformats.org/officeDocument/2006/customXml" ds:itemID="{19800CC6-786B-4422-A642-6E20F58DBA78}">
+<ds:datastoreItem xmlns:ds="http://schemas.openxmlformats.org/officeDocument/2006/customXml" ds:itemID="{C429A170-46BB-4CBA-8BD0-FDA993B3E154}">
   <ds:schemaRefs>
     <ds:schemaRef ds:uri="http://schemas.openxmlformats.org/officeDocument/2006/bibliography"/>
   </ds:schemaRefs>

</xml_diff>